<commit_message>
radio button vs button group
</commit_message>
<xml_diff>
--- a/java.docx
+++ b/java.docx
@@ -173,13 +173,32 @@
     </w:p>
     <w:p>
       <w:r>
+        <w:t xml:space="preserve">        </w:t>
+      </w:r>
+      <w:r>
+        <w:t>makeTable();</w:t>
+      </w:r>
+    </w:p>
+    <w:p>
+      <w:r>
+        <w:t xml:space="preserve">        </w:t>
+      </w:r>
+      <w:r>
+        <w:t>makeRadioButton_Group();</w:t>
+      </w:r>
+    </w:p>
+    <w:p>
+      <w:r>
         <w:t xml:space="preserve">    }</w:t>
       </w:r>
     </w:p>
     <w:p/>
     <w:p>
       <w:r>
-        <w:t xml:space="preserve">    private void initData() {</w:t>
+        <w:t xml:space="preserve">   </w:t>
+      </w:r>
+      <w:r>
+        <w:t>private void initData() {</w:t>
       </w:r>
     </w:p>
     <w:p>
@@ -189,11 +208,12 @@
     </w:p>
     <w:p>
       <w:r>
-        <w:t xml:space="preserve">        setSize(300, 300);</w:t>
-      </w:r>
-    </w:p>
-    <w:p>
-      <w:r>
+        <w:t xml:space="preserve">        setSize(300, 500);</w:t>
+      </w:r>
+    </w:p>
+    <w:p>
+      <w:r>
+        <w:lastRenderedPageBreak/>
         <w:t xml:space="preserve">        setDefaultCloseOperation(EXIT_ON_CLOSE);</w:t>
       </w:r>
     </w:p>
@@ -204,375 +224,393 @@
     </w:p>
     <w:p>
       <w:r>
+        <w:t xml:space="preserve">        setLayout(null);</w:t>
+      </w:r>
+    </w:p>
+    <w:p/>
+    <w:p>
+      <w:r>
+        <w:t xml:space="preserve">        //jlbSoA = new JLabel("nội dung hiển thị");</w:t>
+      </w:r>
+    </w:p>
+    <w:p>
+      <w:r>
+        <w:t xml:space="preserve">        jlbSoA = new JLabel("Số A");</w:t>
+      </w:r>
+    </w:p>
+    <w:p>
+      <w:r>
+        <w:t xml:space="preserve">        //setBounds(cách trái, cách trên, rộng, cao);</w:t>
+      </w:r>
+    </w:p>
+    <w:p>
+      <w:r>
+        <w:t xml:space="preserve">        jlbSoA.setBounds(50, 50, 50, 30);</w:t>
+      </w:r>
+    </w:p>
+    <w:p/>
+    <w:p>
+      <w:r>
+        <w:t xml:space="preserve">        jtfSoA = new JTextField();</w:t>
+      </w:r>
+    </w:p>
+    <w:p>
+      <w:r>
+        <w:t xml:space="preserve">        jtfSoA.setBounds(100, 50, 100, 30);</w:t>
+      </w:r>
+    </w:p>
+    <w:p/>
+    <w:p>
+      <w:r>
+        <w:t xml:space="preserve">        jlbSoB = new JLabel("Số B");</w:t>
+      </w:r>
+    </w:p>
+    <w:p>
+      <w:r>
+        <w:t xml:space="preserve">        jlbSoB.setBounds(50, 100, 50, 30);</w:t>
+      </w:r>
+    </w:p>
+    <w:p/>
+    <w:p>
+      <w:r>
+        <w:t xml:space="preserve">        jtfSoB = new JTextField();</w:t>
+      </w:r>
+    </w:p>
+    <w:p>
+      <w:r>
+        <w:t xml:space="preserve">        jtfSoB.setBounds(100, 100, 100, 30);</w:t>
+      </w:r>
+    </w:p>
+    <w:p/>
+    <w:p>
+      <w:r>
+        <w:t xml:space="preserve">        jlbKetQua = new JLabel("Kết Quả");</w:t>
+      </w:r>
+    </w:p>
+    <w:p>
+      <w:r>
+        <w:t xml:space="preserve">        jlbKetQua.setBounds(50, 150, 50, 30);</w:t>
+      </w:r>
+    </w:p>
+    <w:p/>
+    <w:p>
+      <w:r>
+        <w:t xml:space="preserve">        jtfKetQua = new JTextField("Kết Quả");</w:t>
+      </w:r>
+    </w:p>
+    <w:p>
+      <w:r>
+        <w:t xml:space="preserve">        jtfKetQua.setBounds(100, 150, 100, 30);</w:t>
+      </w:r>
+    </w:p>
+    <w:p>
+      <w:r>
+        <w:t xml:space="preserve">        //không cho nhập</w:t>
+      </w:r>
+    </w:p>
+    <w:p>
+      <w:r>
+        <w:t xml:space="preserve">        jtfKetQua.setEditable(false);</w:t>
+      </w:r>
+    </w:p>
+    <w:p/>
+    <w:p>
+      <w:r>
+        <w:t xml:space="preserve">        jbtKetQua = new JButton("Kết Quả (A + B)");</w:t>
+      </w:r>
+    </w:p>
+    <w:p>
+      <w:r>
+        <w:t xml:space="preserve">        //tên sữa dụng trong function mouseClicked</w:t>
+      </w:r>
+    </w:p>
+    <w:p>
+      <w:r>
+        <w:t xml:space="preserve">        jbtKetQua.setName("ketQua");</w:t>
+      </w:r>
+    </w:p>
+    <w:p>
+      <w:r>
         <w:lastRenderedPageBreak/>
-        <w:t xml:space="preserve">        setLayout(null);</w:t>
+        <w:t xml:space="preserve">        jbtKetQua.setBounds(50, 200, 150, 30);</w:t>
+      </w:r>
+    </w:p>
+    <w:p>
+      <w:r>
+        <w:t xml:space="preserve">    }</w:t>
       </w:r>
     </w:p>
     <w:p/>
     <w:p>
       <w:r>
-        <w:t xml:space="preserve">        //jlbSoA = new JLabel("nội dung hiển thị");</w:t>
-      </w:r>
-    </w:p>
-    <w:p>
-      <w:r>
-        <w:t xml:space="preserve">        jlbSoA = new JLabel("Số A");</w:t>
-      </w:r>
-    </w:p>
-    <w:p>
-      <w:r>
-        <w:t xml:space="preserve">        //setBounds(cách trái, cách trên, rộng, cao);</w:t>
-      </w:r>
-    </w:p>
-    <w:p>
-      <w:r>
-        <w:t xml:space="preserve">        jlbSoA.setBounds(50, 50, 50, 30);</w:t>
+        <w:t xml:space="preserve">    private void initUI() {</w:t>
+      </w:r>
+    </w:p>
+    <w:p>
+      <w:r>
+        <w:t xml:space="preserve">        add(jlbSoA);</w:t>
+      </w:r>
+    </w:p>
+    <w:p>
+      <w:r>
+        <w:t xml:space="preserve">        add(jtfSoA);</w:t>
+      </w:r>
+    </w:p>
+    <w:p>
+      <w:r>
+        <w:t xml:space="preserve">        add(jlbSoB);</w:t>
+      </w:r>
+    </w:p>
+    <w:p>
+      <w:r>
+        <w:t xml:space="preserve">        add(jtfSoB);</w:t>
+      </w:r>
+    </w:p>
+    <w:p>
+      <w:r>
+        <w:t xml:space="preserve">        add(jlbKetQua);</w:t>
+      </w:r>
+    </w:p>
+    <w:p>
+      <w:r>
+        <w:t xml:space="preserve">        add(jtfKetQua);</w:t>
+      </w:r>
+    </w:p>
+    <w:p>
+      <w:r>
+        <w:t xml:space="preserve">        add(jbtKetQua);</w:t>
+      </w:r>
+    </w:p>
+    <w:p>
+      <w:r>
+        <w:t xml:space="preserve">    }</w:t>
+      </w:r>
+    </w:p>
+    <w:p>
+      <w:r>
+        <w:t xml:space="preserve">    </w:t>
+      </w:r>
+    </w:p>
+    <w:p>
+      <w:r>
+        <w:t xml:space="preserve">    private void initEvent() {</w:t>
+      </w:r>
+    </w:p>
+    <w:p>
+      <w:r>
+        <w:t xml:space="preserve">        jbtKetQua.addMouseListener(this);   //xử lý sự kiện trong function mouseClicked</w:t>
+      </w:r>
+    </w:p>
+    <w:p>
+      <w:r>
+        <w:t xml:space="preserve">        //cách khác </w:t>
+      </w:r>
+    </w:p>
+    <w:p>
+      <w:r>
+        <w:t xml:space="preserve">        jbtKetQua.addActionListener(new java.awt.event.ActionListener() {</w:t>
+      </w:r>
+    </w:p>
+    <w:p>
+      <w:r>
+        <w:t xml:space="preserve">            @Override</w:t>
+      </w:r>
+    </w:p>
+    <w:p>
+      <w:r>
+        <w:t xml:space="preserve">            public void actionPerformed(ActionEvent e) {</w:t>
+      </w:r>
+    </w:p>
+    <w:p>
+      <w:r>
+        <w:tab/>
+        <w:t>//xử lý sự kiện khi nhấn button kết quả</w:t>
+      </w:r>
+    </w:p>
+    <w:p>
+      <w:r>
+        <w:t xml:space="preserve">                System.err.println("sang đẹp trai nhất");</w:t>
+      </w:r>
+    </w:p>
+    <w:p>
+      <w:r>
+        <w:t xml:space="preserve">            }</w:t>
+      </w:r>
+    </w:p>
+    <w:p>
+      <w:r>
+        <w:t xml:space="preserve">        });</w:t>
+      </w:r>
+    </w:p>
+    <w:p>
+      <w:r>
+        <w:t xml:space="preserve">    }</w:t>
       </w:r>
     </w:p>
     <w:p/>
     <w:p>
       <w:r>
-        <w:t xml:space="preserve">        jtfSoA = new JTextField();</w:t>
-      </w:r>
-    </w:p>
-    <w:p>
-      <w:r>
-        <w:t xml:space="preserve">        jtfSoA.setBounds(100, 50, 100, 30);</w:t>
+        <w:t xml:space="preserve">    @Override</w:t>
+      </w:r>
+    </w:p>
+    <w:p>
+      <w:r>
+        <w:t xml:space="preserve">    public void mouseClicked(MouseEvent e) {</w:t>
+      </w:r>
+    </w:p>
+    <w:p>
+      <w:r>
+        <w:t xml:space="preserve">        Component cpn = e.getComponent();</w:t>
+      </w:r>
+    </w:p>
+    <w:p>
+      <w:r>
+        <w:t xml:space="preserve">        switch (cpn.getName()) {</w:t>
+      </w:r>
+    </w:p>
+    <w:p>
+      <w:r>
+        <w:lastRenderedPageBreak/>
+        <w:t xml:space="preserve">            //tên của button kết quả</w:t>
+      </w:r>
+    </w:p>
+    <w:p>
+      <w:r>
+        <w:t xml:space="preserve">            case "ketQua": {</w:t>
+      </w:r>
+    </w:p>
+    <w:p>
+      <w:r>
+        <w:tab/>
+        <w:t>//xử lý sự kiện khi nhấn button kết quả</w:t>
+      </w:r>
+    </w:p>
+    <w:p>
+      <w:r>
+        <w:t xml:space="preserve">                String soA = jtfSoA.getText().toString().trim();</w:t>
+      </w:r>
+    </w:p>
+    <w:p>
+      <w:r>
+        <w:t xml:space="preserve">                String soB = jtfSoB.getText().toString().trim();</w:t>
+      </w:r>
+    </w:p>
+    <w:p>
+      <w:r>
+        <w:t xml:space="preserve">                int ketQua = Integer.parseInt(soA) + Integer.parseInt(soB);</w:t>
+      </w:r>
+    </w:p>
+    <w:p>
+      <w:r>
+        <w:t xml:space="preserve">                jtfKetQua.setText(ketQua + "");</w:t>
+      </w:r>
+    </w:p>
+    <w:p>
+      <w:r>
+        <w:t xml:space="preserve">                break;</w:t>
+      </w:r>
+    </w:p>
+    <w:p>
+      <w:r>
+        <w:t xml:space="preserve">            }</w:t>
+      </w:r>
+    </w:p>
+    <w:p>
+      <w:r>
+        <w:t xml:space="preserve">            default: {</w:t>
+      </w:r>
+    </w:p>
+    <w:p>
+      <w:r>
+        <w:t xml:space="preserve">                break;</w:t>
+      </w:r>
+    </w:p>
+    <w:p>
+      <w:r>
+        <w:t xml:space="preserve">            }</w:t>
+      </w:r>
+    </w:p>
+    <w:p>
+      <w:r>
+        <w:t xml:space="preserve">        }</w:t>
+      </w:r>
+    </w:p>
+    <w:p>
+      <w:r>
+        <w:t xml:space="preserve">    }</w:t>
       </w:r>
     </w:p>
     <w:p/>
     <w:p>
       <w:r>
-        <w:t xml:space="preserve">        jlbSoB = new JLabel("Số B");</w:t>
-      </w:r>
-    </w:p>
-    <w:p>
-      <w:r>
-        <w:t xml:space="preserve">        jlbSoB.setBounds(50, 100, 50, 30);</w:t>
+        <w:t xml:space="preserve">    @Override</w:t>
+      </w:r>
+    </w:p>
+    <w:p>
+      <w:r>
+        <w:t xml:space="preserve">    public void mousePressed(MouseEvent e) {</w:t>
+      </w:r>
+    </w:p>
+    <w:p>
+      <w:r>
+        <w:t xml:space="preserve">    }</w:t>
       </w:r>
     </w:p>
     <w:p/>
     <w:p>
       <w:r>
-        <w:t xml:space="preserve">        jtfSoB = new JTextField();</w:t>
-      </w:r>
-    </w:p>
-    <w:p>
-      <w:r>
-        <w:t xml:space="preserve">        jtfSoB.setBounds(100, 100, 100, 30);</w:t>
+        <w:t xml:space="preserve">    @Override</w:t>
+      </w:r>
+    </w:p>
+    <w:p>
+      <w:r>
+        <w:t xml:space="preserve">    public void mouseReleased(MouseEvent e) {</w:t>
+      </w:r>
+    </w:p>
+    <w:p>
+      <w:r>
+        <w:t xml:space="preserve">    }</w:t>
       </w:r>
     </w:p>
     <w:p/>
     <w:p>
       <w:r>
-        <w:t xml:space="preserve">        jlbKetQua = new JLabel("Kết Quả");</w:t>
-      </w:r>
-    </w:p>
-    <w:p>
-      <w:r>
-        <w:t xml:space="preserve">        jlbKetQua.setBounds(50, 150, 50, 30);</w:t>
+        <w:t xml:space="preserve">    @Override</w:t>
+      </w:r>
+    </w:p>
+    <w:p>
+      <w:r>
+        <w:t xml:space="preserve">    public void mouseEntered(MouseEvent e) {</w:t>
+      </w:r>
+    </w:p>
+    <w:p>
+      <w:r>
+        <w:t xml:space="preserve">    }</w:t>
       </w:r>
     </w:p>
     <w:p/>
     <w:p>
       <w:r>
-        <w:t xml:space="preserve">        jtfKetQua = new JTextField("Kết Quả");</w:t>
-      </w:r>
-    </w:p>
-    <w:p>
-      <w:r>
-        <w:t xml:space="preserve">        jtfKetQua.setBounds(100, 150, 100, 30);</w:t>
-      </w:r>
-    </w:p>
-    <w:p>
-      <w:r>
-        <w:t xml:space="preserve">        //không cho nhập</w:t>
-      </w:r>
-    </w:p>
-    <w:p>
-      <w:r>
-        <w:t xml:space="preserve">        jtfKetQua.setEditable(false);</w:t>
-      </w:r>
-    </w:p>
-    <w:p/>
-    <w:p>
-      <w:r>
-        <w:t xml:space="preserve">        jbtKetQua = new JButton("Kết Quả (A + B)");</w:t>
-      </w:r>
-    </w:p>
-    <w:p>
-      <w:r>
-        <w:t xml:space="preserve">        jbtKetQua.setName("ketQua");</w:t>
-      </w:r>
-    </w:p>
-    <w:p>
-      <w:r>
-        <w:t xml:space="preserve">        jbtKetQua.setBounds(50, 200, 150, 30);</w:t>
-      </w:r>
-    </w:p>
-    <w:p>
-      <w:r>
-        <w:t xml:space="preserve">    }</w:t>
-      </w:r>
-    </w:p>
-    <w:p/>
-    <w:p>
+        <w:t xml:space="preserve">    @Override</w:t>
+      </w:r>
+    </w:p>
+    <w:p>
+      <w:r>
+        <w:t xml:space="preserve">    public void mouseExited(MouseEvent e) {</w:t>
+      </w:r>
+    </w:p>
+    <w:p>
+      <w:pPr>
+        <w:jc w:val="center"/>
+      </w:pPr>
       <w:r>
         <w:lastRenderedPageBreak/>
-        <w:t xml:space="preserve">    private void initEvent() {</w:t>
-      </w:r>
-    </w:p>
-    <w:p>
-      <w:r>
-        <w:t xml:space="preserve">        jbtKetQua.addMouseListener(this);</w:t>
-      </w:r>
-    </w:p>
-    <w:p>
-      <w:r>
-        <w:t xml:space="preserve">        ///cách khác </w:t>
-      </w:r>
-    </w:p>
-    <w:p>
-      <w:r>
-        <w:t xml:space="preserve">        jbtKetQua.addActionListener(new java.awt.event.ActionListener() {</w:t>
-      </w:r>
-    </w:p>
-    <w:p>
-      <w:r>
-        <w:t xml:space="preserve">            @Override</w:t>
-      </w:r>
-    </w:p>
-    <w:p>
-      <w:r>
-        <w:t xml:space="preserve">            public void actionPerformed(ActionEvent e) {</w:t>
-      </w:r>
-    </w:p>
-    <w:p>
-      <w:r>
-        <w:t xml:space="preserve">                System.err.println("sang đẹp trai nhất");</w:t>
-      </w:r>
-    </w:p>
-    <w:p>
-      <w:r>
-        <w:t xml:space="preserve">            }</w:t>
-      </w:r>
-    </w:p>
-    <w:p>
-      <w:r>
-        <w:t xml:space="preserve">        });</w:t>
-      </w:r>
-    </w:p>
-    <w:p>
-      <w:r>
-        <w:t xml:space="preserve">    }</w:t>
-      </w:r>
-    </w:p>
-    <w:p/>
-    <w:p>
-      <w:r>
-        <w:t xml:space="preserve">    private void initUI() {</w:t>
-      </w:r>
-    </w:p>
-    <w:p>
-      <w:r>
-        <w:t xml:space="preserve">        add(jlbSoA);</w:t>
-      </w:r>
-    </w:p>
-    <w:p>
-      <w:r>
-        <w:t xml:space="preserve">        add(jtfSoA);</w:t>
-      </w:r>
-    </w:p>
-    <w:p>
-      <w:r>
-        <w:t xml:space="preserve">        add(jlbSoB);</w:t>
-      </w:r>
-    </w:p>
-    <w:p>
-      <w:r>
-        <w:t xml:space="preserve">        add(jtfSoB);</w:t>
-      </w:r>
-    </w:p>
-    <w:p>
-      <w:r>
-        <w:t xml:space="preserve">        add(jlbKetQua);</w:t>
-      </w:r>
-    </w:p>
-    <w:p>
-      <w:r>
-        <w:t xml:space="preserve">        add(jtfKetQua);</w:t>
-      </w:r>
-    </w:p>
-    <w:p>
-      <w:r>
-        <w:t xml:space="preserve">        add(jbtKetQua);</w:t>
-      </w:r>
-    </w:p>
-    <w:p>
-      <w:r>
-        <w:t xml:space="preserve">    }</w:t>
-      </w:r>
-    </w:p>
-    <w:p/>
-    <w:p>
-      <w:r>
-        <w:t xml:space="preserve">    @Override</w:t>
-      </w:r>
-    </w:p>
-    <w:p>
-      <w:r>
-        <w:t xml:space="preserve">    public void mouseClicked(MouseEvent e) {</w:t>
-      </w:r>
-    </w:p>
-    <w:p>
-      <w:r>
-        <w:t xml:space="preserve">        Component cpn = e.getComponent();</w:t>
-      </w:r>
-    </w:p>
-    <w:p>
-      <w:r>
-        <w:t xml:space="preserve">        switch (cpn.getName()) {</w:t>
-      </w:r>
-    </w:p>
-    <w:p>
-      <w:r>
-        <w:t xml:space="preserve">            case "ketQua" : {</w:t>
-      </w:r>
-    </w:p>
-    <w:p>
-      <w:r>
-        <w:t xml:space="preserve">                String soA = jtfSoA.getText().toString().trim();</w:t>
-      </w:r>
-    </w:p>
-    <w:p>
-      <w:r>
-        <w:t xml:space="preserve">                String soB = jtfSoB.getText().toString().trim();</w:t>
-      </w:r>
-    </w:p>
-    <w:p>
-      <w:r>
-        <w:t xml:space="preserve">                int ketQua = Integer.parseInt(soA) + Integer.parseInt(soB);</w:t>
-      </w:r>
-    </w:p>
-    <w:p>
-      <w:r>
-        <w:lastRenderedPageBreak/>
-        <w:t xml:space="preserve">                jtfKetQua.setText(ketQua + "");</w:t>
-      </w:r>
-    </w:p>
-    <w:p>
-      <w:r>
-        <w:t xml:space="preserve">                break;</w:t>
-      </w:r>
-    </w:p>
-    <w:p>
-      <w:r>
-        <w:t xml:space="preserve">            }</w:t>
-      </w:r>
-    </w:p>
-    <w:p>
-      <w:r>
-        <w:t xml:space="preserve">            default:{</w:t>
-      </w:r>
-    </w:p>
-    <w:p>
-      <w:r>
-        <w:t xml:space="preserve">                break;</w:t>
-      </w:r>
-    </w:p>
-    <w:p>
-      <w:r>
-        <w:t xml:space="preserve">            }</w:t>
-      </w:r>
-    </w:p>
-    <w:p>
-      <w:r>
-        <w:t xml:space="preserve">        }</w:t>
-      </w:r>
-    </w:p>
-    <w:p>
-      <w:r>
-        <w:t xml:space="preserve">    }</w:t>
-      </w:r>
-    </w:p>
-    <w:p/>
-    <w:p>
-      <w:r>
-        <w:t xml:space="preserve">    @Override</w:t>
-      </w:r>
-    </w:p>
-    <w:p>
-      <w:r>
-        <w:t xml:space="preserve">    public void mousePressed(MouseEvent e) {</w:t>
-      </w:r>
-    </w:p>
-    <w:p>
-      <w:r>
-        <w:t xml:space="preserve">    }</w:t>
-      </w:r>
-    </w:p>
-    <w:p/>
-    <w:p>
-      <w:r>
-        <w:t xml:space="preserve">    @Override</w:t>
-      </w:r>
-    </w:p>
-    <w:p>
-      <w:r>
-        <w:t xml:space="preserve">    public void mouseReleased(MouseEvent e) {</w:t>
-      </w:r>
-    </w:p>
-    <w:p>
-      <w:r>
-        <w:t xml:space="preserve">    }</w:t>
-      </w:r>
-    </w:p>
-    <w:p/>
-    <w:p>
-      <w:r>
-        <w:t xml:space="preserve">    @Override</w:t>
-      </w:r>
-    </w:p>
-    <w:p>
-      <w:r>
-        <w:t xml:space="preserve">    public void mouseEntered(MouseEvent e) {</w:t>
-      </w:r>
-    </w:p>
-    <w:p>
-      <w:r>
-        <w:t xml:space="preserve">    }</w:t>
-      </w:r>
-    </w:p>
-    <w:p/>
-    <w:p>
-      <w:r>
-        <w:t xml:space="preserve">    @Override</w:t>
-      </w:r>
-    </w:p>
-    <w:p>
-      <w:r>
-        <w:t xml:space="preserve">    public void mouseExited(MouseEvent e) {</w:t>
-      </w:r>
-    </w:p>
-    <w:p>
-      <w:r>
-        <w:t xml:space="preserve">    }</w:t>
-      </w:r>
-    </w:p>
-    <w:p>
-      <w:r>
         <w:t>}</w:t>
       </w:r>
-    </w:p>
-    <w:p>
-      <w:pPr>
-        <w:jc w:val="center"/>
-      </w:pPr>
       <w:r>
         <w:rPr>
           <w:noProof/>
         </w:rPr>
-        <w:lastRenderedPageBreak/>
         <w:drawing>
           <wp:inline distT="0" distB="0" distL="0" distR="0">
             <wp:extent cx="2819400" cy="2895600"/>
@@ -685,7 +723,7 @@
     <w:p/>
     <w:p>
       <w:r>
-        <w:t xml:space="preserve">        //tạo thanh cuộn</w:t>
+        <w:t xml:space="preserve">        //tạo thanh cuộn và bảng</w:t>
       </w:r>
     </w:p>
     <w:p>
@@ -711,7 +749,12 @@
     <w:p/>
     <w:p>
       <w:r>
-        <w:t xml:space="preserve">        String[] header = {"cột 1", "cột 2", "..."};</w:t>
+        <w:t xml:space="preserve">        //thêm dữ liệu vào bảng</w:t>
+      </w:r>
+    </w:p>
+    <w:p>
+      <w:r>
+        <w:t xml:space="preserve">        String[] header = {"tiêu đề cột 1", "tiêu đề cột 2", "..."};</w:t>
       </w:r>
     </w:p>
     <w:p>
@@ -726,7 +769,7 @@
     </w:p>
     <w:p>
       <w:r>
-        <w:t xml:space="preserve">            Object[] row = {"dòng 1 cột " + i, "dòng 2 cột " + i, "dòng ... cột " + i};</w:t>
+        <w:t xml:space="preserve">            Object[] row = {"dữ liệu dòng 1 cột i", "dữ liệu dòng 2 cột i", "dữ liệu dòng ... cột i"};</w:t>
       </w:r>
     </w:p>
     <w:p>
@@ -741,6 +784,7 @@
     </w:p>
     <w:p>
       <w:r>
+        <w:lastRenderedPageBreak/>
         <w:t xml:space="preserve">        jTable.setModel(defaultTableModel);</w:t>
       </w:r>
     </w:p>
@@ -752,7 +796,7 @@
     </w:p>
     <w:p>
       <w:r>
-        <w:t xml:space="preserve">        defaultTableModel.getColumnCount();</w:t>
+        <w:t xml:space="preserve">        int soCot = defaultTableModel.getColumnCount();</w:t>
       </w:r>
     </w:p>
     <w:p/>
@@ -763,7 +807,7 @@
     </w:p>
     <w:p>
       <w:r>
-        <w:t xml:space="preserve">        defaultTableModel.getRowCount();</w:t>
+        <w:t xml:space="preserve">        int soDong = defaultTableModel.getRowCount();</w:t>
       </w:r>
     </w:p>
     <w:p/>
@@ -796,68 +840,566 @@
       <w:r>
         <w:t xml:space="preserve">                }</w:t>
       </w:r>
+    </w:p>
+    <w:p>
+      <w:r>
+        <w:t xml:space="preserve">            }</w:t>
+      </w:r>
+    </w:p>
+    <w:p>
+      <w:r>
+        <w:t xml:space="preserve">        }</w:t>
+      </w:r>
+    </w:p>
+    <w:p/>
+    <w:p>
+      <w:r>
+        <w:t xml:space="preserve">        //sự kiện chọn dòng</w:t>
+      </w:r>
+    </w:p>
+    <w:p>
+      <w:r>
+        <w:t xml:space="preserve">        jTable.getSelectionModel().addListSelectionListener(new ListSelectionListener() {</w:t>
+      </w:r>
+    </w:p>
+    <w:p>
+      <w:r>
+        <w:t xml:space="preserve">            public void valueChanged(ListSelectionEvent event) {</w:t>
+      </w:r>
+    </w:p>
+    <w:p>
+      <w:r>
+        <w:t xml:space="preserve">                try {</w:t>
+      </w:r>
+    </w:p>
+    <w:p>
+      <w:r>
+        <w:t xml:space="preserve">                    int dongDuocChon = jTable.getSelectedRow();</w:t>
+      </w:r>
+    </w:p>
+    <w:p>
+      <w:r>
+        <w:t xml:space="preserve">                } catch (Exception e) {</w:t>
+      </w:r>
+    </w:p>
+    <w:p>
+      <w:r>
+        <w:t xml:space="preserve">                }</w:t>
+      </w:r>
+    </w:p>
+    <w:p>
+      <w:r>
+        <w:t xml:space="preserve">            }</w:t>
+      </w:r>
+    </w:p>
+    <w:p>
+      <w:r>
+        <w:t xml:space="preserve">        });</w:t>
+      </w:r>
+    </w:p>
+    <w:p>
+      <w:r>
+        <w:t xml:space="preserve">    }</w:t>
+      </w:r>
+    </w:p>
+    <w:p>
+      <w:pPr>
+        <w:jc w:val="center"/>
+      </w:pPr>
+      <w:r>
+        <w:rPr>
+          <w:noProof/>
+        </w:rPr>
+        <w:lastRenderedPageBreak/>
+        <w:drawing>
+          <wp:inline distT="0" distB="0" distL="0" distR="0">
+            <wp:extent cx="3914775" cy="1514475"/>
+            <wp:effectExtent l="0" t="0" r="9525" b="9525"/>
+            <wp:docPr id="2" name="Picture 2"/>
+            <wp:cNvGraphicFramePr>
+              <a:graphicFrameLocks xmlns:a="http://schemas.openxmlformats.org/drawingml/2006/main" noChangeAspect="1"/>
+            </wp:cNvGraphicFramePr>
+            <a:graphic xmlns:a="http://schemas.openxmlformats.org/drawingml/2006/main">
+              <a:graphicData uri="http://schemas.openxmlformats.org/drawingml/2006/picture">
+                <pic:pic xmlns:pic="http://schemas.openxmlformats.org/drawingml/2006/picture">
+                  <pic:nvPicPr>
+                    <pic:cNvPr id="0" name="Picture 1"/>
+                    <pic:cNvPicPr>
+                      <a:picLocks noChangeAspect="1" noChangeArrowheads="1"/>
+                    </pic:cNvPicPr>
+                  </pic:nvPicPr>
+                  <pic:blipFill>
+                    <a:blip r:embed="rId6">
+                      <a:extLst>
+                        <a:ext uri="{28A0092B-C50C-407E-A947-70E740481C1C}">
+                          <a14:useLocalDpi xmlns:a14="http://schemas.microsoft.com/office/drawing/2010/main" val="0"/>
+                        </a:ext>
+                      </a:extLst>
+                    </a:blip>
+                    <a:srcRect/>
+                    <a:stretch>
+                      <a:fillRect/>
+                    </a:stretch>
+                  </pic:blipFill>
+                  <pic:spPr bwMode="auto">
+                    <a:xfrm>
+                      <a:off x="0" y="0"/>
+                      <a:ext cx="3914775" cy="1514475"/>
+                    </a:xfrm>
+                    <a:prstGeom prst="rect">
+                      <a:avLst/>
+                    </a:prstGeom>
+                    <a:noFill/>
+                    <a:ln>
+                      <a:noFill/>
+                    </a:ln>
+                  </pic:spPr>
+                </pic:pic>
+              </a:graphicData>
+            </a:graphic>
+          </wp:inline>
+        </w:drawing>
+      </w:r>
+    </w:p>
+    <w:p>
+      <w:pPr>
+        <w:pStyle w:val="ListParagraph"/>
+        <w:numPr>
+          <w:ilvl w:val="0"/>
+          <w:numId w:val="1"/>
+        </w:numPr>
+        <w:rPr>
+          <w:b/>
+          <w:i/>
+          <w:sz w:val="24"/>
+          <w:szCs w:val="24"/>
+          <w:u w:val="single"/>
+        </w:rPr>
+      </w:pPr>
+      <w:r>
+        <w:rPr>
+          <w:b/>
+          <w:i/>
+          <w:sz w:val="24"/>
+          <w:szCs w:val="24"/>
+          <w:u w:val="single"/>
+        </w:rPr>
+        <w:t>MessageDialog</w:t>
+      </w:r>
+    </w:p>
+    <w:p>
+      <w:r>
+        <w:t>JOptionPane.showMessageDialog(null, "Không có kết quả phù hợp!");</w:t>
+      </w:r>
+    </w:p>
+    <w:p>
+      <w:pPr>
+        <w:jc w:val="center"/>
+        <w:rPr>
+          <w:rFonts w:ascii="Times New Roman" w:hAnsi="Times New Roman" w:cs="Times New Roman"/>
+          <w:b/>
+          <w:color w:val="FF0000"/>
+          <w:sz w:val="28"/>
+          <w:szCs w:val="28"/>
+        </w:rPr>
+      </w:pPr>
+      <w:r>
+        <w:rPr>
+          <w:rFonts w:ascii="Times New Roman" w:hAnsi="Times New Roman" w:cs="Times New Roman"/>
+          <w:b/>
+          <w:noProof/>
+          <w:color w:val="FF0000"/>
+          <w:sz w:val="28"/>
+          <w:szCs w:val="28"/>
+        </w:rPr>
+        <w:drawing>
+          <wp:inline distT="0" distB="0" distL="0" distR="0">
+            <wp:extent cx="2686050" cy="1266825"/>
+            <wp:effectExtent l="0" t="0" r="0" b="9525"/>
+            <wp:docPr id="3" name="Picture 3"/>
+            <wp:cNvGraphicFramePr>
+              <a:graphicFrameLocks xmlns:a="http://schemas.openxmlformats.org/drawingml/2006/main" noChangeAspect="1"/>
+            </wp:cNvGraphicFramePr>
+            <a:graphic xmlns:a="http://schemas.openxmlformats.org/drawingml/2006/main">
+              <a:graphicData uri="http://schemas.openxmlformats.org/drawingml/2006/picture">
+                <pic:pic xmlns:pic="http://schemas.openxmlformats.org/drawingml/2006/picture">
+                  <pic:nvPicPr>
+                    <pic:cNvPr id="0" name="Picture 2"/>
+                    <pic:cNvPicPr>
+                      <a:picLocks noChangeAspect="1" noChangeArrowheads="1"/>
+                    </pic:cNvPicPr>
+                  </pic:nvPicPr>
+                  <pic:blipFill>
+                    <a:blip r:embed="rId7">
+                      <a:extLst>
+                        <a:ext uri="{28A0092B-C50C-407E-A947-70E740481C1C}">
+                          <a14:useLocalDpi xmlns:a14="http://schemas.microsoft.com/office/drawing/2010/main" val="0"/>
+                        </a:ext>
+                      </a:extLst>
+                    </a:blip>
+                    <a:srcRect/>
+                    <a:stretch>
+                      <a:fillRect/>
+                    </a:stretch>
+                  </pic:blipFill>
+                  <pic:spPr bwMode="auto">
+                    <a:xfrm>
+                      <a:off x="0" y="0"/>
+                      <a:ext cx="2686050" cy="1266825"/>
+                    </a:xfrm>
+                    <a:prstGeom prst="rect">
+                      <a:avLst/>
+                    </a:prstGeom>
+                    <a:noFill/>
+                    <a:ln>
+                      <a:noFill/>
+                    </a:ln>
+                  </pic:spPr>
+                </pic:pic>
+              </a:graphicData>
+            </a:graphic>
+          </wp:inline>
+        </w:drawing>
+      </w:r>
+    </w:p>
+    <w:p>
+      <w:pPr>
+        <w:pStyle w:val="ListParagraph"/>
+        <w:numPr>
+          <w:ilvl w:val="0"/>
+          <w:numId w:val="1"/>
+        </w:numPr>
+        <w:rPr>
+          <w:rFonts w:cstheme="minorHAnsi"/>
+          <w:b/>
+          <w:i/>
+          <w:sz w:val="24"/>
+          <w:szCs w:val="24"/>
+          <w:u w:val="single"/>
+        </w:rPr>
+      </w:pPr>
+      <w:r>
+        <w:rPr>
+          <w:rFonts w:cstheme="minorHAnsi"/>
+          <w:b/>
+          <w:i/>
+          <w:sz w:val="24"/>
+          <w:szCs w:val="24"/>
+          <w:u w:val="single"/>
+        </w:rPr>
+        <w:t>RadioButton vs ButtonGroup</w:t>
+      </w:r>
+    </w:p>
+    <w:p>
+      <w:r>
+        <w:t>private void makeRadioButton_Group() {</w:t>
+      </w:r>
+    </w:p>
+    <w:p>
+      <w:r>
+        <w:t xml:space="preserve">        ButtonGroup btg = new ButtonGroup();</w:t>
+      </w:r>
+    </w:p>
+    <w:p>
+      <w:r>
+        <w:t xml:space="preserve">        </w:t>
+      </w:r>
+    </w:p>
+    <w:p>
+      <w:r>
+        <w:t xml:space="preserve">        JRadioButton jrbNam = new JRadioButton("Nam");</w:t>
+      </w:r>
+    </w:p>
+    <w:p>
+      <w:r>
+        <w:t xml:space="preserve">        jrbNam.setBounds(50, 250, 100, 30);</w:t>
+      </w:r>
+    </w:p>
+    <w:p>
+      <w:r>
+        <w:t xml:space="preserve">        </w:t>
+      </w:r>
+    </w:p>
+    <w:p>
+      <w:r>
+        <w:t xml:space="preserve">        JRadioButton jrbNu = new JRadioButton("Nữ");</w:t>
+      </w:r>
+    </w:p>
+    <w:p>
+      <w:r>
+        <w:t xml:space="preserve">        jrbNu.setBounds(50, 280, 100, 30);</w:t>
+      </w:r>
+    </w:p>
+    <w:p>
+      <w:r>
+        <w:t xml:space="preserve">        </w:t>
+      </w:r>
+    </w:p>
+    <w:p>
+      <w:r>
+        <w:t xml:space="preserve">        //tạo group cho 2 radiobutton</w:t>
+      </w:r>
+    </w:p>
+    <w:p>
+      <w:r>
+        <w:t xml:space="preserve">        btg.add(jrbNam);</w:t>
+      </w:r>
+    </w:p>
+    <w:p>
+      <w:r>
+        <w:t xml:space="preserve">        btg.add(jrbNu);</w:t>
+      </w:r>
+    </w:p>
+    <w:p>
+      <w:r>
+        <w:t xml:space="preserve">        </w:t>
+      </w:r>
+    </w:p>
+    <w:p>
+      <w:r>
+        <w:t xml:space="preserve">        add(jrbNam);</w:t>
+      </w:r>
+    </w:p>
+    <w:p>
+      <w:r>
+        <w:t xml:space="preserve">        add(jrbNu);</w:t>
+      </w:r>
+    </w:p>
+    <w:p>
+      <w:r>
+        <w:lastRenderedPageBreak/>
+        <w:t xml:space="preserve">        </w:t>
+      </w:r>
+    </w:p>
+    <w:p>
+      <w:r>
+        <w:t xml:space="preserve">        //xét mặc định 1 radiobutton được chọn</w:t>
+      </w:r>
+    </w:p>
+    <w:p>
+      <w:r>
+        <w:t xml:space="preserve">        jrbNam.setSelected(true);</w:t>
+      </w:r>
+    </w:p>
+    <w:p>
+      <w:r>
+        <w:t xml:space="preserve">        </w:t>
+      </w:r>
+    </w:p>
+    <w:p>
+      <w:r>
+        <w:t xml:space="preserve">        //sự kiện chọn button</w:t>
+      </w:r>
+    </w:p>
+    <w:p>
+      <w:r>
+        <w:t xml:space="preserve">        jrbNam.addActionListener(new java.awt.event.ActionListener() {</w:t>
+      </w:r>
+    </w:p>
+    <w:p>
+      <w:r>
+        <w:t xml:space="preserve">            @Override</w:t>
+      </w:r>
+    </w:p>
+    <w:p>
+      <w:r>
+        <w:t xml:space="preserve">            public void actionPerformed(ActionEvent e) {</w:t>
+      </w:r>
+    </w:p>
+    <w:p>
+      <w:r>
+        <w:t xml:space="preserve">                System.err.println("chọn nam");</w:t>
+      </w:r>
+    </w:p>
+    <w:p>
+      <w:r>
+        <w:t xml:space="preserve">            }</w:t>
+      </w:r>
+    </w:p>
+    <w:p>
+      <w:r>
+        <w:t xml:space="preserve">        });</w:t>
+      </w:r>
+    </w:p>
+    <w:p>
+      <w:r>
+        <w:t xml:space="preserve">        </w:t>
+      </w:r>
+    </w:p>
+    <w:p>
+      <w:r>
+        <w:t xml:space="preserve">        jrbNu.addActionListener(new java.awt.event.ActionListener() {</w:t>
+      </w:r>
+    </w:p>
+    <w:p>
+      <w:r>
+        <w:t xml:space="preserve">            @Override</w:t>
+      </w:r>
+    </w:p>
+    <w:p>
+      <w:r>
+        <w:t xml:space="preserve">            public void actionPerformed(ActionEvent e) {</w:t>
+      </w:r>
+    </w:p>
+    <w:p>
+      <w:r>
+        <w:t xml:space="preserve">                System.err.println("chọn nữ");</w:t>
+      </w:r>
+    </w:p>
+    <w:p>
+      <w:r>
+        <w:t xml:space="preserve">            }</w:t>
+      </w:r>
+    </w:p>
+    <w:p>
+      <w:r>
+        <w:t xml:space="preserve">        });</w:t>
+      </w:r>
+    </w:p>
+    <w:p>
+      <w:r>
+        <w:t xml:space="preserve">        </w:t>
+      </w:r>
+    </w:p>
+    <w:p>
+      <w:r>
+        <w:t xml:space="preserve">        //kiểm tra radiobutton được chọn</w:t>
+      </w:r>
+    </w:p>
+    <w:p>
+      <w:r>
+        <w:t xml:space="preserve">        if (jrbNam.isSelected()) {</w:t>
+      </w:r>
+    </w:p>
+    <w:p>
+      <w:r>
+        <w:t xml:space="preserve">            System.err.println("button nam được chọn");</w:t>
+      </w:r>
+    </w:p>
+    <w:p>
+      <w:r>
+        <w:t xml:space="preserve">        } else {</w:t>
+      </w:r>
+    </w:p>
+    <w:p>
+      <w:r>
+        <w:t xml:space="preserve">            System.err.println("button nam không được chọn");</w:t>
+      </w:r>
+    </w:p>
+    <w:p>
+      <w:r>
+        <w:t xml:space="preserve">        }</w:t>
+      </w:r>
+    </w:p>
+    <w:p>
+      <w:r>
+        <w:t xml:space="preserve">        </w:t>
+      </w:r>
+    </w:p>
+    <w:p>
+      <w:r>
+        <w:t xml:space="preserve">        //set mặc định chọn button nữ bằng buttongroup</w:t>
+      </w:r>
+    </w:p>
+    <w:p>
+      <w:r>
+        <w:t xml:space="preserve">        btg.setSelected(jrbNu.getModel(), true);</w:t>
+      </w:r>
+    </w:p>
+    <w:p>
+      <w:r>
+        <w:t xml:space="preserve">        //kiểm tra group xem button nào đang được chọn</w:t>
+      </w:r>
+    </w:p>
+    <w:p>
+      <w:r>
+        <w:lastRenderedPageBreak/>
+        <w:t xml:space="preserve">        if (btg.getSelection().equals(jrbNam)) {</w:t>
+      </w:r>
+    </w:p>
+    <w:p>
+      <w:r>
+        <w:t xml:space="preserve">            System.out.println("nam được chọn");</w:t>
+      </w:r>
+    </w:p>
+    <w:p>
+      <w:r>
+        <w:t xml:space="preserve">        } else {</w:t>
+      </w:r>
+    </w:p>
+    <w:p>
+      <w:r>
+        <w:t xml:space="preserve">            System.out.println("nữ được chọn");</w:t>
+      </w:r>
+    </w:p>
+    <w:p>
+      <w:r>
+        <w:t xml:space="preserve">        }</w:t>
+      </w:r>
+    </w:p>
+    <w:p>
+      <w:r>
+        <w:t xml:space="preserve">    }</w:t>
+      </w:r>
+    </w:p>
+    <w:p>
+      <w:pPr>
+        <w:jc w:val="center"/>
+      </w:pPr>
       <w:bookmarkStart w:id="0" w:name="_GoBack"/>
       <w:bookmarkEnd w:id="0"/>
-    </w:p>
-    <w:p>
-      <w:r>
-        <w:t xml:space="preserve">            }</w:t>
-      </w:r>
-    </w:p>
-    <w:p>
-      <w:r>
-        <w:t xml:space="preserve">        }</w:t>
-      </w:r>
-    </w:p>
-    <w:p/>
-    <w:p>
-      <w:r>
-        <w:t xml:space="preserve">        //sự kiện chọn dòng</w:t>
-      </w:r>
-    </w:p>
-    <w:p>
-      <w:r>
-        <w:t xml:space="preserve">        jTable.getSelectionModel().addListSelectionListener(new ListSelectionListener() {</w:t>
-      </w:r>
-    </w:p>
-    <w:p>
-      <w:r>
-        <w:t xml:space="preserve">            public void valueChanged(ListSelectionEvent event) {</w:t>
-      </w:r>
-    </w:p>
-    <w:p>
-      <w:r>
-        <w:t xml:space="preserve">                try {</w:t>
-      </w:r>
-    </w:p>
-    <w:p>
-      <w:r>
-        <w:t xml:space="preserve">                    int dongDuocChon = jTable.getSelectedRow();</w:t>
-      </w:r>
-    </w:p>
-    <w:p>
-      <w:r>
-        <w:t xml:space="preserve">                } catch (Exception e) {</w:t>
-      </w:r>
-    </w:p>
-    <w:p>
-      <w:r>
-        <w:t xml:space="preserve">                }</w:t>
-      </w:r>
-    </w:p>
-    <w:p>
-      <w:r>
-        <w:t xml:space="preserve">            }</w:t>
-      </w:r>
-    </w:p>
-    <w:p>
-      <w:r>
-        <w:t xml:space="preserve">        });</w:t>
-      </w:r>
-    </w:p>
-    <w:p>
-      <w:r>
-        <w:t xml:space="preserve">    }</w:t>
+      <w:r>
+        <w:rPr>
+          <w:noProof/>
+        </w:rPr>
+        <w:drawing>
+          <wp:inline distT="0" distB="0" distL="0" distR="0">
+            <wp:extent cx="1143000" cy="752475"/>
+            <wp:effectExtent l="0" t="0" r="0" b="9525"/>
+            <wp:docPr id="4" name="Picture 4"/>
+            <wp:cNvGraphicFramePr>
+              <a:graphicFrameLocks xmlns:a="http://schemas.openxmlformats.org/drawingml/2006/main" noChangeAspect="1"/>
+            </wp:cNvGraphicFramePr>
+            <a:graphic xmlns:a="http://schemas.openxmlformats.org/drawingml/2006/main">
+              <a:graphicData uri="http://schemas.openxmlformats.org/drawingml/2006/picture">
+                <pic:pic xmlns:pic="http://schemas.openxmlformats.org/drawingml/2006/picture">
+                  <pic:nvPicPr>
+                    <pic:cNvPr id="0" name="Picture 3"/>
+                    <pic:cNvPicPr>
+                      <a:picLocks noChangeAspect="1" noChangeArrowheads="1"/>
+                    </pic:cNvPicPr>
+                  </pic:nvPicPr>
+                  <pic:blipFill>
+                    <a:blip r:embed="rId8">
+                      <a:extLst>
+                        <a:ext uri="{28A0092B-C50C-407E-A947-70E740481C1C}">
+                          <a14:useLocalDpi xmlns:a14="http://schemas.microsoft.com/office/drawing/2010/main" val="0"/>
+                        </a:ext>
+                      </a:extLst>
+                    </a:blip>
+                    <a:srcRect/>
+                    <a:stretch>
+                      <a:fillRect/>
+                    </a:stretch>
+                  </pic:blipFill>
+                  <pic:spPr bwMode="auto">
+                    <a:xfrm>
+                      <a:off x="0" y="0"/>
+                      <a:ext cx="1143000" cy="752475"/>
+                    </a:xfrm>
+                    <a:prstGeom prst="rect">
+                      <a:avLst/>
+                    </a:prstGeom>
+                    <a:noFill/>
+                    <a:ln>
+                      <a:noFill/>
+                    </a:ln>
+                  </pic:spPr>
+                </pic:pic>
+              </a:graphicData>
+            </a:graphic>
+          </wp:inline>
+        </w:drawing>
       </w:r>
     </w:p>
     <w:p>

</xml_diff>

<commit_message>
combobox vs đổ dữ liệu lên table
</commit_message>
<xml_diff>
--- a/java.docx
+++ b/java.docx
@@ -189,6 +189,28 @@
     </w:p>
     <w:p>
       <w:r>
+        <w:t xml:space="preserve">        </w:t>
+      </w:r>
+      <w:r>
+        <w:t>makeComboBox()</w:t>
+      </w:r>
+      <w:r>
+        <w:t>;</w:t>
+      </w:r>
+    </w:p>
+    <w:p>
+      <w:r>
+        <w:t xml:space="preserve">        </w:t>
+      </w:r>
+      <w:r>
+        <w:t>initDataTable()</w:t>
+      </w:r>
+      <w:r>
+        <w:t>;</w:t>
+      </w:r>
+    </w:p>
+    <w:p>
+      <w:r>
         <w:t xml:space="preserve">    }</w:t>
       </w:r>
     </w:p>
@@ -203,6 +225,7 @@
     </w:p>
     <w:p>
       <w:r>
+        <w:lastRenderedPageBreak/>
         <w:t xml:space="preserve">        //setSize(rộng, cao);</w:t>
       </w:r>
     </w:p>
@@ -213,114 +236,114 @@
     </w:p>
     <w:p>
       <w:r>
+        <w:t xml:space="preserve">        setDefaultCloseOperation(EXIT_ON_CLOSE);</w:t>
+      </w:r>
+    </w:p>
+    <w:p>
+      <w:r>
+        <w:t xml:space="preserve">        setTitle("Sang Đẹp Trai");</w:t>
+      </w:r>
+    </w:p>
+    <w:p>
+      <w:r>
+        <w:t xml:space="preserve">        setLayout(null);</w:t>
+      </w:r>
+    </w:p>
+    <w:p/>
+    <w:p>
+      <w:r>
+        <w:t xml:space="preserve">        //jlbSoA = new JLabel("nội dung hiển thị");</w:t>
+      </w:r>
+    </w:p>
+    <w:p>
+      <w:r>
+        <w:t xml:space="preserve">        jlbSoA = new JLabel("Số A");</w:t>
+      </w:r>
+    </w:p>
+    <w:p>
+      <w:r>
+        <w:t xml:space="preserve">        //setBounds(cách trái, cách trên, rộng, cao);</w:t>
+      </w:r>
+    </w:p>
+    <w:p>
+      <w:r>
+        <w:t xml:space="preserve">        jlbSoA.setBounds(50, 50, 50, 30);</w:t>
+      </w:r>
+    </w:p>
+    <w:p/>
+    <w:p>
+      <w:r>
+        <w:t xml:space="preserve">        jtfSoA = new JTextField();</w:t>
+      </w:r>
+    </w:p>
+    <w:p>
+      <w:r>
+        <w:t xml:space="preserve">        jtfSoA.setBounds(100, 50, 100, 30);</w:t>
+      </w:r>
+    </w:p>
+    <w:p/>
+    <w:p>
+      <w:r>
+        <w:t xml:space="preserve">        jlbSoB = new JLabel("Số B");</w:t>
+      </w:r>
+    </w:p>
+    <w:p>
+      <w:r>
+        <w:t xml:space="preserve">        jlbSoB.setBounds(50, 100, 50, 30);</w:t>
+      </w:r>
+    </w:p>
+    <w:p/>
+    <w:p>
+      <w:r>
+        <w:t xml:space="preserve">        jtfSoB = new JTextField();</w:t>
+      </w:r>
+    </w:p>
+    <w:p>
+      <w:r>
+        <w:t xml:space="preserve">        jtfSoB.setBounds(100, 100, 100, 30);</w:t>
+      </w:r>
+    </w:p>
+    <w:p/>
+    <w:p>
+      <w:r>
+        <w:t xml:space="preserve">        jlbKetQua = new JLabel("Kết Quả");</w:t>
+      </w:r>
+    </w:p>
+    <w:p>
+      <w:r>
+        <w:t xml:space="preserve">        jlbKetQua.setBounds(50, 150, 50, 30);</w:t>
+      </w:r>
+    </w:p>
+    <w:p/>
+    <w:p>
+      <w:r>
+        <w:t xml:space="preserve">        jtfKetQua = new JTextField("Kết Quả");</w:t>
+      </w:r>
+    </w:p>
+    <w:p>
+      <w:r>
+        <w:t xml:space="preserve">        jtfKetQua.setBounds(100, 150, 100, 30);</w:t>
+      </w:r>
+    </w:p>
+    <w:p>
+      <w:r>
+        <w:t xml:space="preserve">        //không cho nhập</w:t>
+      </w:r>
+    </w:p>
+    <w:p>
+      <w:r>
+        <w:t xml:space="preserve">        jtfKetQua.setEditable(false);</w:t>
+      </w:r>
+    </w:p>
+    <w:p/>
+    <w:p>
+      <w:r>
+        <w:t xml:space="preserve">        jbtKetQua = new JButton("Kết Quả (A + B)");</w:t>
+      </w:r>
+    </w:p>
+    <w:p>
+      <w:r>
         <w:lastRenderedPageBreak/>
-        <w:t xml:space="preserve">        setDefaultCloseOperation(EXIT_ON_CLOSE);</w:t>
-      </w:r>
-    </w:p>
-    <w:p>
-      <w:r>
-        <w:t xml:space="preserve">        setTitle("Sang Đẹp Trai");</w:t>
-      </w:r>
-    </w:p>
-    <w:p>
-      <w:r>
-        <w:t xml:space="preserve">        setLayout(null);</w:t>
-      </w:r>
-    </w:p>
-    <w:p/>
-    <w:p>
-      <w:r>
-        <w:t xml:space="preserve">        //jlbSoA = new JLabel("nội dung hiển thị");</w:t>
-      </w:r>
-    </w:p>
-    <w:p>
-      <w:r>
-        <w:t xml:space="preserve">        jlbSoA = new JLabel("Số A");</w:t>
-      </w:r>
-    </w:p>
-    <w:p>
-      <w:r>
-        <w:t xml:space="preserve">        //setBounds(cách trái, cách trên, rộng, cao);</w:t>
-      </w:r>
-    </w:p>
-    <w:p>
-      <w:r>
-        <w:t xml:space="preserve">        jlbSoA.setBounds(50, 50, 50, 30);</w:t>
-      </w:r>
-    </w:p>
-    <w:p/>
-    <w:p>
-      <w:r>
-        <w:t xml:space="preserve">        jtfSoA = new JTextField();</w:t>
-      </w:r>
-    </w:p>
-    <w:p>
-      <w:r>
-        <w:t xml:space="preserve">        jtfSoA.setBounds(100, 50, 100, 30);</w:t>
-      </w:r>
-    </w:p>
-    <w:p/>
-    <w:p>
-      <w:r>
-        <w:t xml:space="preserve">        jlbSoB = new JLabel("Số B");</w:t>
-      </w:r>
-    </w:p>
-    <w:p>
-      <w:r>
-        <w:t xml:space="preserve">        jlbSoB.setBounds(50, 100, 50, 30);</w:t>
-      </w:r>
-    </w:p>
-    <w:p/>
-    <w:p>
-      <w:r>
-        <w:t xml:space="preserve">        jtfSoB = new JTextField();</w:t>
-      </w:r>
-    </w:p>
-    <w:p>
-      <w:r>
-        <w:t xml:space="preserve">        jtfSoB.setBounds(100, 100, 100, 30);</w:t>
-      </w:r>
-    </w:p>
-    <w:p/>
-    <w:p>
-      <w:r>
-        <w:t xml:space="preserve">        jlbKetQua = new JLabel("Kết Quả");</w:t>
-      </w:r>
-    </w:p>
-    <w:p>
-      <w:r>
-        <w:t xml:space="preserve">        jlbKetQua.setBounds(50, 150, 50, 30);</w:t>
-      </w:r>
-    </w:p>
-    <w:p/>
-    <w:p>
-      <w:r>
-        <w:t xml:space="preserve">        jtfKetQua = new JTextField("Kết Quả");</w:t>
-      </w:r>
-    </w:p>
-    <w:p>
-      <w:r>
-        <w:t xml:space="preserve">        jtfKetQua.setBounds(100, 150, 100, 30);</w:t>
-      </w:r>
-    </w:p>
-    <w:p>
-      <w:r>
-        <w:t xml:space="preserve">        //không cho nhập</w:t>
-      </w:r>
-    </w:p>
-    <w:p>
-      <w:r>
-        <w:t xml:space="preserve">        jtfKetQua.setEditable(false);</w:t>
-      </w:r>
-    </w:p>
-    <w:p/>
-    <w:p>
-      <w:r>
-        <w:t xml:space="preserve">        jbtKetQua = new JButton("Kết Quả (A + B)");</w:t>
-      </w:r>
-    </w:p>
-    <w:p>
-      <w:r>
         <w:t xml:space="preserve">        //tên sữa dụng trong function mouseClicked</w:t>
       </w:r>
     </w:p>
@@ -331,7 +354,6 @@
     </w:p>
     <w:p>
       <w:r>
-        <w:lastRenderedPageBreak/>
         <w:t xml:space="preserve">        jbtKetQua.setBounds(50, 200, 150, 30);</w:t>
       </w:r>
     </w:p>
@@ -460,6 +482,7 @@
     </w:p>
     <w:p>
       <w:r>
+        <w:lastRenderedPageBreak/>
         <w:t xml:space="preserve">        Component cpn = e.getComponent();</w:t>
       </w:r>
     </w:p>
@@ -470,7 +493,6 @@
     </w:p>
     <w:p>
       <w:r>
-        <w:lastRenderedPageBreak/>
         <w:t xml:space="preserve">            //tên của button kết quả</w:t>
       </w:r>
     </w:p>
@@ -591,6 +613,7 @@
     <w:p/>
     <w:p>
       <w:r>
+        <w:lastRenderedPageBreak/>
         <w:t xml:space="preserve">    @Override</w:t>
       </w:r>
     </w:p>
@@ -604,7 +627,6 @@
         <w:jc w:val="center"/>
       </w:pPr>
       <w:r>
-        <w:lastRenderedPageBreak/>
         <w:t>}</w:t>
       </w:r>
       <w:r>
@@ -774,6 +796,7 @@
     </w:p>
     <w:p>
       <w:r>
+        <w:lastRenderedPageBreak/>
         <w:t xml:space="preserve">            defaultTableModel.addRow(row);</w:t>
       </w:r>
     </w:p>
@@ -784,7 +807,6 @@
     </w:p>
     <w:p>
       <w:r>
-        <w:lastRenderedPageBreak/>
         <w:t xml:space="preserve">        jTable.setModel(defaultTableModel);</w:t>
       </w:r>
     </w:p>
@@ -1346,8 +1368,6 @@
       <w:pPr>
         <w:jc w:val="center"/>
       </w:pPr>
-      <w:bookmarkStart w:id="0" w:name="_GoBack"/>
-      <w:bookmarkEnd w:id="0"/>
       <w:r>
         <w:rPr>
           <w:noProof/>
@@ -1404,6 +1424,459 @@
     </w:p>
     <w:p>
       <w:pPr>
+        <w:pStyle w:val="ListParagraph"/>
+        <w:numPr>
+          <w:ilvl w:val="0"/>
+          <w:numId w:val="1"/>
+        </w:numPr>
+        <w:rPr>
+          <w:b/>
+          <w:i/>
+          <w:sz w:val="24"/>
+          <w:szCs w:val="24"/>
+          <w:u w:val="single"/>
+        </w:rPr>
+      </w:pPr>
+      <w:r>
+        <w:rPr>
+          <w:b/>
+          <w:i/>
+          <w:sz w:val="24"/>
+          <w:szCs w:val="24"/>
+          <w:u w:val="single"/>
+        </w:rPr>
+        <w:t>ComboBox</w:t>
+      </w:r>
+    </w:p>
+    <w:p>
+      <w:r>
+        <w:t>private void makeComboBox() {</w:t>
+      </w:r>
+    </w:p>
+    <w:p>
+      <w:r>
+        <w:t xml:space="preserve">        JComboBox jComboBox = new JComboBox();</w:t>
+      </w:r>
+    </w:p>
+    <w:p>
+      <w:r>
+        <w:t xml:space="preserve">        jComboBox.setBounds(50, 250, 100, 30);</w:t>
+      </w:r>
+    </w:p>
+    <w:p>
+      <w:r>
+        <w:t xml:space="preserve">        add(jComboBox);</w:t>
+      </w:r>
+    </w:p>
+    <w:p>
+      <w:r>
+        <w:t xml:space="preserve">        </w:t>
+      </w:r>
+    </w:p>
+    <w:p>
+      <w:r>
+        <w:t xml:space="preserve">        DefaultComboBoxModel defaultComboBoxModel;</w:t>
+      </w:r>
+    </w:p>
+    <w:p>
+      <w:r>
+        <w:t xml:space="preserve">        defaultComboBoxModel = new DefaultComboBoxModel(new String[] { "sang", "đẹp", "trai"});</w:t>
+      </w:r>
+    </w:p>
+    <w:p>
+      <w:r>
+        <w:t xml:space="preserve">        jComboBox.setModel(defaultComboBoxModel);</w:t>
+      </w:r>
+    </w:p>
+    <w:p>
+      <w:r>
+        <w:t xml:space="preserve">        </w:t>
+      </w:r>
+    </w:p>
+    <w:p>
+      <w:r>
+        <w:t xml:space="preserve">        //xét mặc định chọn item "đẹp"</w:t>
+      </w:r>
+    </w:p>
+    <w:p>
+      <w:r>
+        <w:t xml:space="preserve">        jComboBox.getModel().setSelectedItem("đẹp");</w:t>
+      </w:r>
+    </w:p>
+    <w:p>
+      <w:r>
+        <w:t xml:space="preserve">        </w:t>
+      </w:r>
+    </w:p>
+    <w:p>
+      <w:r>
+        <w:t xml:space="preserve">        //thêm item vào combobox</w:t>
+      </w:r>
+    </w:p>
+    <w:p>
+      <w:r>
+        <w:t xml:space="preserve">        jComboBox.addItem("nhất");</w:t>
+      </w:r>
+    </w:p>
+    <w:p>
+      <w:r>
+        <w:t xml:space="preserve">        jComboBox.addItem("quả");</w:t>
+      </w:r>
+    </w:p>
+    <w:p>
+      <w:r>
+        <w:t xml:space="preserve">        jComboBox.addItem("đất");</w:t>
+      </w:r>
+    </w:p>
+    <w:p>
+      <w:r>
+        <w:t xml:space="preserve">        </w:t>
+      </w:r>
+    </w:p>
+    <w:p>
+      <w:r>
+        <w:t xml:space="preserve">        //xóa item</w:t>
+      </w:r>
+    </w:p>
+    <w:p>
+      <w:r>
+        <w:t xml:space="preserve">        jComboBox.removeItem("trai");</w:t>
+      </w:r>
+    </w:p>
+    <w:p>
+      <w:r>
+        <w:lastRenderedPageBreak/>
+        <w:t xml:space="preserve">        </w:t>
+      </w:r>
+    </w:p>
+    <w:p>
+      <w:r>
+        <w:t xml:space="preserve">        //xóa item theo index</w:t>
+      </w:r>
+    </w:p>
+    <w:p>
+      <w:r>
+        <w:t xml:space="preserve">        jComboBox.removeItemAt(0);</w:t>
+      </w:r>
+    </w:p>
+    <w:p>
+      <w:r>
+        <w:t xml:space="preserve">    }</w:t>
+      </w:r>
+    </w:p>
+    <w:p>
+      <w:pPr>
+        <w:jc w:val="center"/>
+      </w:pPr>
+      <w:r>
+        <w:rPr>
+          <w:noProof/>
+        </w:rPr>
+        <w:drawing>
+          <wp:inline distT="0" distB="0" distL="0" distR="0">
+            <wp:extent cx="1066800" cy="1104900"/>
+            <wp:effectExtent l="0" t="0" r="0" b="0"/>
+            <wp:docPr id="5" name="Picture 5"/>
+            <wp:cNvGraphicFramePr>
+              <a:graphicFrameLocks xmlns:a="http://schemas.openxmlformats.org/drawingml/2006/main" noChangeAspect="1"/>
+            </wp:cNvGraphicFramePr>
+            <a:graphic xmlns:a="http://schemas.openxmlformats.org/drawingml/2006/main">
+              <a:graphicData uri="http://schemas.openxmlformats.org/drawingml/2006/picture">
+                <pic:pic xmlns:pic="http://schemas.openxmlformats.org/drawingml/2006/picture">
+                  <pic:nvPicPr>
+                    <pic:cNvPr id="0" name="Picture 1"/>
+                    <pic:cNvPicPr>
+                      <a:picLocks noChangeAspect="1" noChangeArrowheads="1"/>
+                    </pic:cNvPicPr>
+                  </pic:nvPicPr>
+                  <pic:blipFill>
+                    <a:blip r:embed="rId9">
+                      <a:extLst>
+                        <a:ext uri="{28A0092B-C50C-407E-A947-70E740481C1C}">
+                          <a14:useLocalDpi xmlns:a14="http://schemas.microsoft.com/office/drawing/2010/main" val="0"/>
+                        </a:ext>
+                      </a:extLst>
+                    </a:blip>
+                    <a:srcRect/>
+                    <a:stretch>
+                      <a:fillRect/>
+                    </a:stretch>
+                  </pic:blipFill>
+                  <pic:spPr bwMode="auto">
+                    <a:xfrm>
+                      <a:off x="0" y="0"/>
+                      <a:ext cx="1066800" cy="1104900"/>
+                    </a:xfrm>
+                    <a:prstGeom prst="rect">
+                      <a:avLst/>
+                    </a:prstGeom>
+                    <a:noFill/>
+                    <a:ln>
+                      <a:noFill/>
+                    </a:ln>
+                  </pic:spPr>
+                </pic:pic>
+              </a:graphicData>
+            </a:graphic>
+          </wp:inline>
+        </w:drawing>
+      </w:r>
+    </w:p>
+    <w:p>
+      <w:pPr>
+        <w:pStyle w:val="ListParagraph"/>
+        <w:numPr>
+          <w:ilvl w:val="0"/>
+          <w:numId w:val="1"/>
+        </w:numPr>
+        <w:rPr>
+          <w:b/>
+          <w:i/>
+          <w:sz w:val="24"/>
+          <w:szCs w:val="24"/>
+          <w:u w:val="single"/>
+        </w:rPr>
+      </w:pPr>
+      <w:r>
+        <w:rPr>
+          <w:b/>
+          <w:i/>
+          <w:sz w:val="24"/>
+          <w:szCs w:val="24"/>
+          <w:u w:val="single"/>
+        </w:rPr>
+        <w:t>Đổ dữ liệu từ array lên table</w:t>
+      </w:r>
+    </w:p>
+    <w:p>
+      <w:r>
+        <w:t>private void initDataTable() {</w:t>
+      </w:r>
+    </w:p>
+    <w:p>
+      <w:r>
+        <w:t xml:space="preserve">        //tạo dữ liệu cho mảng</w:t>
+      </w:r>
+    </w:p>
+    <w:p>
+      <w:r>
+        <w:t xml:space="preserve">        ArrayList&lt;SinhVienDTO&gt; arrayList = new ArrayList&lt;&gt;();</w:t>
+      </w:r>
+    </w:p>
+    <w:p>
+      <w:r>
+        <w:t xml:space="preserve">        arrayList.add(new SinhVienDTO(1, "sang", true));</w:t>
+      </w:r>
+    </w:p>
+    <w:p>
+      <w:r>
+        <w:t xml:space="preserve">        arrayList.add(new SinhVienDTO(2, "đẹp", true));</w:t>
+      </w:r>
+    </w:p>
+    <w:p>
+      <w:r>
+        <w:t xml:space="preserve">        arrayList.add(new SinhVienDTO(3, "trai", true));</w:t>
+      </w:r>
+    </w:p>
+    <w:p>
+      <w:r>
+        <w:t xml:space="preserve">        arrayList.add(new SinhVienDTO(4, "thanh", true));</w:t>
+      </w:r>
+    </w:p>
+    <w:p>
+      <w:r>
+        <w:t xml:space="preserve">        arrayList.add(new SinhVienDTO(5, "lịch", true));</w:t>
+      </w:r>
+    </w:p>
+    <w:p>
+      <w:r>
+        <w:t xml:space="preserve">        arrayList.add(new SinhVienDTO(6, "vô", true));</w:t>
+      </w:r>
+    </w:p>
+    <w:p>
+      <w:r>
+        <w:t xml:space="preserve">        arrayList.add(new SinhVienDTO(7, "địch", true));</w:t>
+      </w:r>
+    </w:p>
+    <w:p>
+      <w:r>
+        <w:t xml:space="preserve">        arrayList.add(new SinhVienDTO(8, "vũ", true));</w:t>
+      </w:r>
+    </w:p>
+    <w:p>
+      <w:r>
+        <w:t xml:space="preserve">        arrayList.add(new SinhVienDTO(9, "trụ", true));</w:t>
+      </w:r>
+    </w:p>
+    <w:p/>
+    <w:p>
+      <w:r>
+        <w:t xml:space="preserve">        JTable jTable = new JTable();</w:t>
+      </w:r>
+    </w:p>
+    <w:p/>
+    <w:p>
+      <w:r>
+        <w:t xml:space="preserve">        //tạo thanh cuộn và bảng</w:t>
+      </w:r>
+    </w:p>
+    <w:p>
+      <w:r>
+        <w:t xml:space="preserve">        JScrollPane jScrollPane = new JScrollPane();</w:t>
+      </w:r>
+    </w:p>
+    <w:p>
+      <w:r>
+        <w:t xml:space="preserve">        jScrollPane.setBounds(50, 250, 200, 150);</w:t>
+      </w:r>
+    </w:p>
+    <w:p>
+      <w:r>
+        <w:t xml:space="preserve">        jScrollPane.setViewportView(jTable);</w:t>
+      </w:r>
+    </w:p>
+    <w:p>
+      <w:r>
+        <w:lastRenderedPageBreak/>
+        <w:t xml:space="preserve">        add(jScrollPane);</w:t>
+      </w:r>
+    </w:p>
+    <w:p/>
+    <w:p>
+      <w:r>
+        <w:t xml:space="preserve">        //thêm dữ liệu vào bảng</w:t>
+      </w:r>
+    </w:p>
+    <w:p>
+      <w:r>
+        <w:t xml:space="preserve">        String[] header = {"mã", "tên", "giới tính"};</w:t>
+      </w:r>
+    </w:p>
+    <w:p>
+      <w:r>
+        <w:t xml:space="preserve">        DefaultTableModel defaultTableModel = new DefaultTableModel(header, 0);</w:t>
+      </w:r>
+    </w:p>
+    <w:p>
+      <w:r>
+        <w:t xml:space="preserve">        for (int i = 0; i &lt; arrayList.size(); i++) {</w:t>
+      </w:r>
+    </w:p>
+    <w:p>
+      <w:r>
+        <w:t xml:space="preserve">            String gioTinh;</w:t>
+      </w:r>
+    </w:p>
+    <w:p>
+      <w:r>
+        <w:t xml:space="preserve">            if (arrayList.get(i).getNam()) {</w:t>
+      </w:r>
+    </w:p>
+    <w:p>
+      <w:r>
+        <w:t xml:space="preserve">                gioTinh = "nam";</w:t>
+      </w:r>
+    </w:p>
+    <w:p>
+      <w:r>
+        <w:t xml:space="preserve">            } else {</w:t>
+      </w:r>
+    </w:p>
+    <w:p>
+      <w:r>
+        <w:t xml:space="preserve">                gioTinh = "nữ";</w:t>
+      </w:r>
+    </w:p>
+    <w:p>
+      <w:r>
+        <w:t xml:space="preserve">            }</w:t>
+      </w:r>
+    </w:p>
+    <w:p>
+      <w:r>
+        <w:t xml:space="preserve">            Object[] row = {arrayList.get(i).maSinhVien, arrayList.get(i).getTenSinhVien(), gioTinh};</w:t>
+      </w:r>
+    </w:p>
+    <w:p>
+      <w:r>
+        <w:t xml:space="preserve">            defaultTableModel.addRow(row);</w:t>
+      </w:r>
+    </w:p>
+    <w:p>
+      <w:r>
+        <w:t xml:space="preserve">        }</w:t>
+      </w:r>
+    </w:p>
+    <w:p>
+      <w:r>
+        <w:t xml:space="preserve">        jTable.setModel(defaultTableModel);</w:t>
+      </w:r>
+    </w:p>
+    <w:p>
+      <w:r>
+        <w:t xml:space="preserve">    }</w:t>
+      </w:r>
+    </w:p>
+    <w:p>
+      <w:pPr>
+        <w:jc w:val="center"/>
+      </w:pPr>
+      <w:r>
+        <w:rPr>
+          <w:noProof/>
+        </w:rPr>
+        <w:drawing>
+          <wp:inline distT="0" distB="0" distL="0" distR="0">
+            <wp:extent cx="2028825" cy="1543050"/>
+            <wp:effectExtent l="0" t="0" r="9525" b="0"/>
+            <wp:docPr id="6" name="Picture 6"/>
+            <wp:cNvGraphicFramePr>
+              <a:graphicFrameLocks xmlns:a="http://schemas.openxmlformats.org/drawingml/2006/main" noChangeAspect="1"/>
+            </wp:cNvGraphicFramePr>
+            <a:graphic xmlns:a="http://schemas.openxmlformats.org/drawingml/2006/main">
+              <a:graphicData uri="http://schemas.openxmlformats.org/drawingml/2006/picture">
+                <pic:pic xmlns:pic="http://schemas.openxmlformats.org/drawingml/2006/picture">
+                  <pic:nvPicPr>
+                    <pic:cNvPr id="0" name="Picture 2"/>
+                    <pic:cNvPicPr>
+                      <a:picLocks noChangeAspect="1" noChangeArrowheads="1"/>
+                    </pic:cNvPicPr>
+                  </pic:nvPicPr>
+                  <pic:blipFill>
+                    <a:blip r:embed="rId10">
+                      <a:extLst>
+                        <a:ext uri="{28A0092B-C50C-407E-A947-70E740481C1C}">
+                          <a14:useLocalDpi xmlns:a14="http://schemas.microsoft.com/office/drawing/2010/main" val="0"/>
+                        </a:ext>
+                      </a:extLst>
+                    </a:blip>
+                    <a:srcRect/>
+                    <a:stretch>
+                      <a:fillRect/>
+                    </a:stretch>
+                  </pic:blipFill>
+                  <pic:spPr bwMode="auto">
+                    <a:xfrm>
+                      <a:off x="0" y="0"/>
+                      <a:ext cx="2028825" cy="1543050"/>
+                    </a:xfrm>
+                    <a:prstGeom prst="rect">
+                      <a:avLst/>
+                    </a:prstGeom>
+                    <a:noFill/>
+                    <a:ln>
+                      <a:noFill/>
+                    </a:ln>
+                  </pic:spPr>
+                </pic:pic>
+              </a:graphicData>
+            </a:graphic>
+          </wp:inline>
+        </w:drawing>
+      </w:r>
+    </w:p>
+    <w:p>
+      <w:pPr>
         <w:jc w:val="center"/>
         <w:rPr>
           <w:rFonts w:ascii="Times New Roman" w:hAnsi="Times New Roman" w:cs="Times New Roman"/>
@@ -1424,7 +1897,298 @@
         <w:t>Mô Hình 3 Lớp</w:t>
       </w:r>
     </w:p>
+    <w:p>
+      <w:pPr>
+        <w:pStyle w:val="ListParagraph"/>
+        <w:numPr>
+          <w:ilvl w:val="0"/>
+          <w:numId w:val="3"/>
+        </w:numPr>
+        <w:rPr>
+          <w:b/>
+          <w:i/>
+          <w:sz w:val="24"/>
+          <w:szCs w:val="24"/>
+          <w:u w:val="single"/>
+        </w:rPr>
+      </w:pPr>
+      <w:r>
+        <w:rPr>
+          <w:b/>
+          <w:i/>
+          <w:sz w:val="24"/>
+          <w:szCs w:val="24"/>
+          <w:u w:val="single"/>
+        </w:rPr>
+        <w:t>Connection</w:t>
+      </w:r>
+    </w:p>
+    <w:p>
+      <w:pPr>
+        <w:pStyle w:val="ListParagraph"/>
+        <w:numPr>
+          <w:ilvl w:val="0"/>
+          <w:numId w:val="3"/>
+        </w:numPr>
+        <w:rPr>
+          <w:b/>
+          <w:i/>
+          <w:sz w:val="24"/>
+          <w:szCs w:val="24"/>
+          <w:u w:val="single"/>
+        </w:rPr>
+      </w:pPr>
+      <w:r>
+        <w:rPr>
+          <w:b/>
+          <w:i/>
+          <w:sz w:val="24"/>
+          <w:szCs w:val="24"/>
+          <w:u w:val="single"/>
+        </w:rPr>
+        <w:t>DAO</w:t>
+      </w:r>
+    </w:p>
+    <w:p>
+      <w:pPr>
+        <w:pStyle w:val="ListParagraph"/>
+        <w:numPr>
+          <w:ilvl w:val="0"/>
+          <w:numId w:val="3"/>
+        </w:numPr>
+        <w:rPr>
+          <w:b/>
+          <w:i/>
+          <w:sz w:val="24"/>
+          <w:szCs w:val="24"/>
+          <w:u w:val="single"/>
+        </w:rPr>
+      </w:pPr>
+      <w:r>
+        <w:rPr>
+          <w:b/>
+          <w:i/>
+          <w:sz w:val="24"/>
+          <w:szCs w:val="24"/>
+          <w:u w:val="single"/>
+        </w:rPr>
+        <w:t>BUS</w:t>
+      </w:r>
+    </w:p>
+    <w:p>
+      <w:pPr>
+        <w:pStyle w:val="ListParagraph"/>
+        <w:numPr>
+          <w:ilvl w:val="0"/>
+          <w:numId w:val="3"/>
+        </w:numPr>
+        <w:rPr>
+          <w:b/>
+          <w:i/>
+          <w:sz w:val="24"/>
+          <w:szCs w:val="24"/>
+          <w:u w:val="single"/>
+        </w:rPr>
+      </w:pPr>
+      <w:r>
+        <w:rPr>
+          <w:b/>
+          <w:i/>
+          <w:sz w:val="24"/>
+          <w:szCs w:val="24"/>
+          <w:u w:val="single"/>
+        </w:rPr>
+        <w:t>DTO</w:t>
+      </w:r>
+    </w:p>
+    <w:p>
+      <w:r>
+        <w:t>public class SinhVienDTO {</w:t>
+      </w:r>
+    </w:p>
+    <w:p>
+      <w:r>
+        <w:t xml:space="preserve">    Integer maSinhVien;</w:t>
+      </w:r>
+    </w:p>
+    <w:p>
+      <w:r>
+        <w:lastRenderedPageBreak/>
+        <w:t xml:space="preserve">    String tenSinhVien;</w:t>
+      </w:r>
+    </w:p>
+    <w:p>
+      <w:r>
+        <w:t xml:space="preserve">    Boolean nam; //true là nam false là nữ</w:t>
+      </w:r>
+    </w:p>
     <w:p/>
+    <w:p>
+      <w:r>
+        <w:t xml:space="preserve">    public SinhVienDTO(Integer maSinhVien, String tenSinhVien, Boolean nam) {</w:t>
+      </w:r>
+    </w:p>
+    <w:p>
+      <w:r>
+        <w:t xml:space="preserve">        this.maSinhVien = maSinhVien;</w:t>
+      </w:r>
+    </w:p>
+    <w:p>
+      <w:r>
+        <w:t xml:space="preserve">        this.tenSinhVien = tenSinhVien;</w:t>
+      </w:r>
+    </w:p>
+    <w:p>
+      <w:r>
+        <w:t xml:space="preserve">        this.nam = nam;</w:t>
+      </w:r>
+    </w:p>
+    <w:p>
+      <w:r>
+        <w:t xml:space="preserve">    }</w:t>
+      </w:r>
+    </w:p>
+    <w:p/>
+    <w:p>
+      <w:r>
+        <w:t xml:space="preserve">    public SinhVienDTO() {</w:t>
+      </w:r>
+    </w:p>
+    <w:p>
+      <w:r>
+        <w:t xml:space="preserve">    }</w:t>
+      </w:r>
+    </w:p>
+    <w:p/>
+    <w:p>
+      <w:r>
+        <w:t xml:space="preserve">    public Integer getMaSinhVien() {</w:t>
+      </w:r>
+    </w:p>
+    <w:p>
+      <w:r>
+        <w:t xml:space="preserve">        return maSinhVien;</w:t>
+      </w:r>
+    </w:p>
+    <w:p>
+      <w:r>
+        <w:t xml:space="preserve">    }</w:t>
+      </w:r>
+    </w:p>
+    <w:p/>
+    <w:p>
+      <w:r>
+        <w:t xml:space="preserve">    public void setMaSinhVien(Integer maSinhVien) {</w:t>
+      </w:r>
+    </w:p>
+    <w:p>
+      <w:r>
+        <w:t xml:space="preserve">        this.maSinhVien = maSinhVien;</w:t>
+      </w:r>
+    </w:p>
+    <w:p>
+      <w:r>
+        <w:t xml:space="preserve">    }</w:t>
+      </w:r>
+    </w:p>
+    <w:p/>
+    <w:p>
+      <w:r>
+        <w:t xml:space="preserve">    public String getTenSinhVien() {</w:t>
+      </w:r>
+    </w:p>
+    <w:p>
+      <w:r>
+        <w:t xml:space="preserve">        return tenSinhVien;</w:t>
+      </w:r>
+    </w:p>
+    <w:p>
+      <w:r>
+        <w:t xml:space="preserve">    }</w:t>
+      </w:r>
+    </w:p>
+    <w:p/>
+    <w:p>
+      <w:r>
+        <w:t xml:space="preserve">    public void setTenSinhVien(String tenSinhVien) {</w:t>
+      </w:r>
+    </w:p>
+    <w:p>
+      <w:r>
+        <w:t xml:space="preserve">        this.tenSinhVien = tenSinhVien;</w:t>
+      </w:r>
+    </w:p>
+    <w:p>
+      <w:r>
+        <w:t xml:space="preserve">    }</w:t>
+      </w:r>
+    </w:p>
+    <w:p/>
+    <w:p>
+      <w:r>
+        <w:t xml:space="preserve">    public Boolean getNam() {</w:t>
+      </w:r>
+    </w:p>
+    <w:p>
+      <w:r>
+        <w:lastRenderedPageBreak/>
+        <w:t xml:space="preserve">        return nam;</w:t>
+      </w:r>
+    </w:p>
+    <w:p>
+      <w:r>
+        <w:t xml:space="preserve">    }</w:t>
+      </w:r>
+    </w:p>
+    <w:p/>
+    <w:p>
+      <w:r>
+        <w:t xml:space="preserve">    public void setNam(Boolean nam) {</w:t>
+      </w:r>
+    </w:p>
+    <w:p>
+      <w:r>
+        <w:t xml:space="preserve">        this.nam = nam;</w:t>
+      </w:r>
+    </w:p>
+    <w:p>
+      <w:r>
+        <w:t xml:space="preserve">    }</w:t>
+      </w:r>
+    </w:p>
+    <w:p>
+      <w:r>
+        <w:t>}</w:t>
+      </w:r>
+      <w:bookmarkStart w:id="0" w:name="_GoBack"/>
+      <w:bookmarkEnd w:id="0"/>
+    </w:p>
+    <w:p>
+      <w:pPr>
+        <w:pStyle w:val="ListParagraph"/>
+        <w:numPr>
+          <w:ilvl w:val="0"/>
+          <w:numId w:val="3"/>
+        </w:numPr>
+        <w:rPr>
+          <w:b/>
+          <w:i/>
+          <w:sz w:val="24"/>
+          <w:szCs w:val="24"/>
+          <w:u w:val="single"/>
+        </w:rPr>
+      </w:pPr>
+      <w:r>
+        <w:rPr>
+          <w:b/>
+          <w:i/>
+          <w:sz w:val="24"/>
+          <w:szCs w:val="24"/>
+          <w:u w:val="single"/>
+        </w:rPr>
+        <w:t>GUI</w:t>
+      </w:r>
+    </w:p>
     <w:sectPr>
       <w:pgSz w:w="12240" w:h="15840"/>
       <w:pgMar w:top="1440" w:right="1440" w:bottom="1440" w:left="1440" w:header="720" w:footer="720" w:gutter="0"/>
@@ -1438,9 +2202,9 @@
 <file path=word/numbering.xml><?xml version="1.0" encoding="utf-8"?>
 <w:numbering xmlns:wpc="http://schemas.microsoft.com/office/word/2010/wordprocessingCanvas" xmlns:cx="http://schemas.microsoft.com/office/drawing/2014/chartex" xmlns:mc="http://schemas.openxmlformats.org/markup-compatibility/2006" xmlns:o="urn:schemas-microsoft-com:office:office" xmlns:r="http://schemas.openxmlformats.org/officeDocument/2006/relationships" xmlns:m="http://schemas.openxmlformats.org/officeDocument/2006/math" xmlns:v="urn:schemas-microsoft-com:vml" xmlns:wp14="http://schemas.microsoft.com/office/word/2010/wordprocessingDrawing" xmlns:wp="http://schemas.openxmlformats.org/drawingml/2006/wordprocessingDrawing" xmlns:w10="urn:schemas-microsoft-com:office:word" xmlns:w="http://schemas.openxmlformats.org/wordprocessingml/2006/main" xmlns:w14="http://schemas.microsoft.com/office/word/2010/wordml" xmlns:w15="http://schemas.microsoft.com/office/word/2012/wordml" xmlns:w16se="http://schemas.microsoft.com/office/word/2015/wordml/symex" xmlns:wpg="http://schemas.microsoft.com/office/word/2010/wordprocessingGroup" xmlns:wpi="http://schemas.microsoft.com/office/word/2010/wordprocessingInk" xmlns:wne="http://schemas.microsoft.com/office/word/2006/wordml" xmlns:wps="http://schemas.microsoft.com/office/word/2010/wordprocessingShape" mc:Ignorable="w14 w15 w16se wp14">
   <w:abstractNum w:abstractNumId="0" w15:restartNumberingAfterBreak="0">
-    <w:nsid w:val="70A53624"/>
+    <w:nsid w:val="400E232C"/>
     <w:multiLevelType w:val="hybridMultilevel"/>
-    <w:tmpl w:val="13B67406"/>
+    <w:tmpl w:val="F1609A48"/>
     <w:lvl w:ilvl="0" w:tplc="0409000F">
       <w:start w:val="1"/>
       <w:numFmt w:val="decimal"/>
@@ -1526,7 +2290,191 @@
       </w:pPr>
     </w:lvl>
   </w:abstractNum>
+  <w:abstractNum w:abstractNumId="1" w15:restartNumberingAfterBreak="0">
+    <w:nsid w:val="70A53624"/>
+    <w:multiLevelType w:val="hybridMultilevel"/>
+    <w:tmpl w:val="13B67406"/>
+    <w:lvl w:ilvl="0" w:tplc="0409000F">
+      <w:start w:val="1"/>
+      <w:numFmt w:val="decimal"/>
+      <w:lvlText w:val="%1."/>
+      <w:lvlJc w:val="left"/>
+      <w:pPr>
+        <w:ind w:left="720" w:hanging="360"/>
+      </w:pPr>
+      <w:rPr>
+        <w:rFonts w:hint="default"/>
+      </w:rPr>
+    </w:lvl>
+    <w:lvl w:ilvl="1" w:tplc="04090019" w:tentative="1">
+      <w:start w:val="1"/>
+      <w:numFmt w:val="lowerLetter"/>
+      <w:lvlText w:val="%2."/>
+      <w:lvlJc w:val="left"/>
+      <w:pPr>
+        <w:ind w:left="1440" w:hanging="360"/>
+      </w:pPr>
+    </w:lvl>
+    <w:lvl w:ilvl="2" w:tplc="0409001B" w:tentative="1">
+      <w:start w:val="1"/>
+      <w:numFmt w:val="lowerRoman"/>
+      <w:lvlText w:val="%3."/>
+      <w:lvlJc w:val="right"/>
+      <w:pPr>
+        <w:ind w:left="2160" w:hanging="180"/>
+      </w:pPr>
+    </w:lvl>
+    <w:lvl w:ilvl="3" w:tplc="0409000F" w:tentative="1">
+      <w:start w:val="1"/>
+      <w:numFmt w:val="decimal"/>
+      <w:lvlText w:val="%4."/>
+      <w:lvlJc w:val="left"/>
+      <w:pPr>
+        <w:ind w:left="2880" w:hanging="360"/>
+      </w:pPr>
+    </w:lvl>
+    <w:lvl w:ilvl="4" w:tplc="04090019" w:tentative="1">
+      <w:start w:val="1"/>
+      <w:numFmt w:val="lowerLetter"/>
+      <w:lvlText w:val="%5."/>
+      <w:lvlJc w:val="left"/>
+      <w:pPr>
+        <w:ind w:left="3600" w:hanging="360"/>
+      </w:pPr>
+    </w:lvl>
+    <w:lvl w:ilvl="5" w:tplc="0409001B" w:tentative="1">
+      <w:start w:val="1"/>
+      <w:numFmt w:val="lowerRoman"/>
+      <w:lvlText w:val="%6."/>
+      <w:lvlJc w:val="right"/>
+      <w:pPr>
+        <w:ind w:left="4320" w:hanging="180"/>
+      </w:pPr>
+    </w:lvl>
+    <w:lvl w:ilvl="6" w:tplc="0409000F" w:tentative="1">
+      <w:start w:val="1"/>
+      <w:numFmt w:val="decimal"/>
+      <w:lvlText w:val="%7."/>
+      <w:lvlJc w:val="left"/>
+      <w:pPr>
+        <w:ind w:left="5040" w:hanging="360"/>
+      </w:pPr>
+    </w:lvl>
+    <w:lvl w:ilvl="7" w:tplc="04090019" w:tentative="1">
+      <w:start w:val="1"/>
+      <w:numFmt w:val="lowerLetter"/>
+      <w:lvlText w:val="%8."/>
+      <w:lvlJc w:val="left"/>
+      <w:pPr>
+        <w:ind w:left="5760" w:hanging="360"/>
+      </w:pPr>
+    </w:lvl>
+    <w:lvl w:ilvl="8" w:tplc="0409001B" w:tentative="1">
+      <w:start w:val="1"/>
+      <w:numFmt w:val="lowerRoman"/>
+      <w:lvlText w:val="%9."/>
+      <w:lvlJc w:val="right"/>
+      <w:pPr>
+        <w:ind w:left="6480" w:hanging="180"/>
+      </w:pPr>
+    </w:lvl>
+  </w:abstractNum>
+  <w:abstractNum w:abstractNumId="2" w15:restartNumberingAfterBreak="0">
+    <w:nsid w:val="74F52289"/>
+    <w:multiLevelType w:val="hybridMultilevel"/>
+    <w:tmpl w:val="13B67406"/>
+    <w:lvl w:ilvl="0" w:tplc="0409000F">
+      <w:start w:val="1"/>
+      <w:numFmt w:val="decimal"/>
+      <w:lvlText w:val="%1."/>
+      <w:lvlJc w:val="left"/>
+      <w:pPr>
+        <w:ind w:left="720" w:hanging="360"/>
+      </w:pPr>
+      <w:rPr>
+        <w:rFonts w:hint="default"/>
+      </w:rPr>
+    </w:lvl>
+    <w:lvl w:ilvl="1" w:tplc="04090019" w:tentative="1">
+      <w:start w:val="1"/>
+      <w:numFmt w:val="lowerLetter"/>
+      <w:lvlText w:val="%2."/>
+      <w:lvlJc w:val="left"/>
+      <w:pPr>
+        <w:ind w:left="1440" w:hanging="360"/>
+      </w:pPr>
+    </w:lvl>
+    <w:lvl w:ilvl="2" w:tplc="0409001B" w:tentative="1">
+      <w:start w:val="1"/>
+      <w:numFmt w:val="lowerRoman"/>
+      <w:lvlText w:val="%3."/>
+      <w:lvlJc w:val="right"/>
+      <w:pPr>
+        <w:ind w:left="2160" w:hanging="180"/>
+      </w:pPr>
+    </w:lvl>
+    <w:lvl w:ilvl="3" w:tplc="0409000F" w:tentative="1">
+      <w:start w:val="1"/>
+      <w:numFmt w:val="decimal"/>
+      <w:lvlText w:val="%4."/>
+      <w:lvlJc w:val="left"/>
+      <w:pPr>
+        <w:ind w:left="2880" w:hanging="360"/>
+      </w:pPr>
+    </w:lvl>
+    <w:lvl w:ilvl="4" w:tplc="04090019" w:tentative="1">
+      <w:start w:val="1"/>
+      <w:numFmt w:val="lowerLetter"/>
+      <w:lvlText w:val="%5."/>
+      <w:lvlJc w:val="left"/>
+      <w:pPr>
+        <w:ind w:left="3600" w:hanging="360"/>
+      </w:pPr>
+    </w:lvl>
+    <w:lvl w:ilvl="5" w:tplc="0409001B" w:tentative="1">
+      <w:start w:val="1"/>
+      <w:numFmt w:val="lowerRoman"/>
+      <w:lvlText w:val="%6."/>
+      <w:lvlJc w:val="right"/>
+      <w:pPr>
+        <w:ind w:left="4320" w:hanging="180"/>
+      </w:pPr>
+    </w:lvl>
+    <w:lvl w:ilvl="6" w:tplc="0409000F" w:tentative="1">
+      <w:start w:val="1"/>
+      <w:numFmt w:val="decimal"/>
+      <w:lvlText w:val="%7."/>
+      <w:lvlJc w:val="left"/>
+      <w:pPr>
+        <w:ind w:left="5040" w:hanging="360"/>
+      </w:pPr>
+    </w:lvl>
+    <w:lvl w:ilvl="7" w:tplc="04090019" w:tentative="1">
+      <w:start w:val="1"/>
+      <w:numFmt w:val="lowerLetter"/>
+      <w:lvlText w:val="%8."/>
+      <w:lvlJc w:val="left"/>
+      <w:pPr>
+        <w:ind w:left="5760" w:hanging="360"/>
+      </w:pPr>
+    </w:lvl>
+    <w:lvl w:ilvl="8" w:tplc="0409001B" w:tentative="1">
+      <w:start w:val="1"/>
+      <w:numFmt w:val="lowerRoman"/>
+      <w:lvlText w:val="%9."/>
+      <w:lvlJc w:val="right"/>
+      <w:pPr>
+        <w:ind w:left="6480" w:hanging="180"/>
+      </w:pPr>
+    </w:lvl>
+  </w:abstractNum>
   <w:num w:numId="1">
+    <w:abstractNumId w:val="1"/>
+  </w:num>
+  <w:num w:numId="2">
+    <w:abstractNumId w:val="2"/>
+  </w:num>
+  <w:num w:numId="3">
     <w:abstractNumId w:val="0"/>
   </w:num>
 </w:numbering>

</xml_diff>

<commit_message>
mô hình 3 lớp
</commit_message>
<xml_diff>
--- a/java.docx
+++ b/java.docx
@@ -1665,12 +1665,15 @@
     </w:p>
     <w:p>
       <w:r>
-        <w:t xml:space="preserve">        arrayList.add(new SinhVienDTO(1, "sang", true));</w:t>
-      </w:r>
-    </w:p>
-    <w:p>
-      <w:r>
-        <w:t xml:space="preserve">        arrayList.add(new SinhVienDTO(2, "đẹp", true));</w:t>
+        <w:t xml:space="preserve">        </w:t>
+      </w:r>
+      <w:r>
+        <w:t>arrayList.add(new SinhVienDTO(1, "sang", true));</w:t>
+      </w:r>
+    </w:p>
+    <w:p>
+      <w:r>
+        <w:t xml:space="preserve">        arrayList.add(new SinhVienDTO(2, "đẹp", false));</w:t>
       </w:r>
     </w:p>
     <w:p>
@@ -1685,7 +1688,7 @@
     </w:p>
     <w:p>
       <w:r>
-        <w:t xml:space="preserve">        arrayList.add(new SinhVienDTO(5, "lịch", true));</w:t>
+        <w:t xml:space="preserve">        arrayList.add(new SinhVienDTO(5, "lịch", false));</w:t>
       </w:r>
     </w:p>
     <w:p>
@@ -1827,9 +1830,9 @@
         </w:rPr>
         <w:drawing>
           <wp:inline distT="0" distB="0" distL="0" distR="0">
-            <wp:extent cx="2028825" cy="1543050"/>
-            <wp:effectExtent l="0" t="0" r="9525" b="0"/>
-            <wp:docPr id="6" name="Picture 6"/>
+            <wp:extent cx="1981200" cy="1514475"/>
+            <wp:effectExtent l="0" t="0" r="0" b="9525"/>
+            <wp:docPr id="8" name="Picture 8"/>
             <wp:cNvGraphicFramePr>
               <a:graphicFrameLocks xmlns:a="http://schemas.openxmlformats.org/drawingml/2006/main" noChangeAspect="1"/>
             </wp:cNvGraphicFramePr>
@@ -1858,7 +1861,7 @@
                   <pic:spPr bwMode="auto">
                     <a:xfrm>
                       <a:off x="0" y="0"/>
-                      <a:ext cx="2028825" cy="1543050"/>
+                      <a:ext cx="1981200" cy="1514475"/>
                     </a:xfrm>
                     <a:prstGeom prst="rect">
                       <a:avLst/>
@@ -1877,6 +1880,42 @@
     </w:p>
     <w:p>
       <w:pPr>
+        <w:pStyle w:val="ListParagraph"/>
+        <w:numPr>
+          <w:ilvl w:val="0"/>
+          <w:numId w:val="1"/>
+        </w:numPr>
+        <w:rPr>
+          <w:b/>
+          <w:i/>
+          <w:sz w:val="24"/>
+          <w:szCs w:val="24"/>
+          <w:u w:val="single"/>
+        </w:rPr>
+      </w:pPr>
+      <w:r>
+        <w:rPr>
+          <w:b/>
+          <w:i/>
+          <w:sz w:val="24"/>
+          <w:szCs w:val="24"/>
+          <w:u w:val="single"/>
+        </w:rPr>
+        <w:t>Tắt frame, dialog...</w:t>
+      </w:r>
+    </w:p>
+    <w:p>
+      <w:r>
+        <w:rPr>
+          <w:rFonts w:ascii="Consolas" w:hAnsi="Consolas"/>
+          <w:color w:val="24292E"/>
+          <w:shd w:val="clear" w:color="auto" w:fill="FFFFFF"/>
+        </w:rPr>
+        <w:t>dispose();</w:t>
+      </w:r>
+    </w:p>
+    <w:p>
+      <w:pPr>
         <w:jc w:val="center"/>
         <w:rPr>
           <w:rFonts w:ascii="Times New Roman" w:hAnsi="Times New Roman" w:cs="Times New Roman"/>
@@ -1924,6 +1963,11 @@
       </w:r>
     </w:p>
     <w:p>
+      <w:r>
+        <w:t>Mặc định đã có chỉ cần lấy ra dùng thôi kkk tên nó là: ConnectionDataBase</w:t>
+      </w:r>
+    </w:p>
+    <w:p>
       <w:pPr>
         <w:pStyle w:val="ListParagraph"/>
         <w:numPr>
@@ -1950,6 +1994,368 @@
       </w:r>
     </w:p>
     <w:p>
+      <w:r>
+        <w:lastRenderedPageBreak/>
+        <w:t>public class SinhVienDAO {</w:t>
+      </w:r>
+    </w:p>
+    <w:p/>
+    <w:p>
+      <w:r>
+        <w:t xml:space="preserve">    public static ArrayList&lt;SinhVienDTO&gt; layDanhSachSinhVien() {</w:t>
+      </w:r>
+    </w:p>
+    <w:p>
+      <w:r>
+        <w:t xml:space="preserve">        ArrayList&lt;SinhVienDTO&gt; arrayList = new ArrayList&lt;&gt;();</w:t>
+      </w:r>
+    </w:p>
+    <w:p>
+      <w:r>
+        <w:t xml:space="preserve">        String sql = "select * from sinhvien";</w:t>
+      </w:r>
+    </w:p>
+    <w:p>
+      <w:r>
+        <w:t xml:space="preserve">        ConnectionDataBase connectionDataBase = new ConnectionDataBase();</w:t>
+      </w:r>
+    </w:p>
+    <w:p>
+      <w:r>
+        <w:t xml:space="preserve">        try {</w:t>
+      </w:r>
+    </w:p>
+    <w:p>
+      <w:r>
+        <w:t xml:space="preserve">            ResultSet resultSet = connectionDataBase.excuteQuery(sql);</w:t>
+      </w:r>
+    </w:p>
+    <w:p>
+      <w:r>
+        <w:t xml:space="preserve">            while (resultSet.next()) {</w:t>
+      </w:r>
+    </w:p>
+    <w:p>
+      <w:r>
+        <w:t xml:space="preserve">                SinhVienDTO sinhVienDTO = new SinhVienDTO();</w:t>
+      </w:r>
+    </w:p>
+    <w:p>
+      <w:r>
+        <w:t xml:space="preserve">                sinhVienDTO.setMaSinhVien(resultSet.getInt("maSV"));</w:t>
+      </w:r>
+    </w:p>
+    <w:p>
+      <w:r>
+        <w:t xml:space="preserve">                sinhVienDTO.setTenSinhVien(resultSet.getString("tenSV"));</w:t>
+      </w:r>
+    </w:p>
+    <w:p>
+      <w:r>
+        <w:t xml:space="preserve">                sinhVienDTO.setNam(resultSet.getBoolean("nam"));</w:t>
+      </w:r>
+    </w:p>
+    <w:p>
+      <w:r>
+        <w:t xml:space="preserve">                //maSV, tenSV, nam: là tên cột trong bảng sinhvien có thể thay thế bằng index của cột 0,1,2</w:t>
+      </w:r>
+    </w:p>
+    <w:p>
+      <w:r>
+        <w:t xml:space="preserve">                arrayList.add(sinhVienDTO);</w:t>
+      </w:r>
+    </w:p>
+    <w:p>
+      <w:r>
+        <w:t xml:space="preserve">            }</w:t>
+      </w:r>
+    </w:p>
+    <w:p>
+      <w:r>
+        <w:t xml:space="preserve">        } catch (SQLException ex) {</w:t>
+      </w:r>
+    </w:p>
+    <w:p>
+      <w:r>
+        <w:t xml:space="preserve">            //in ra lỗi nếu có, có thể có hoặc k k quan trọng</w:t>
+      </w:r>
+    </w:p>
+    <w:p>
+      <w:r>
+        <w:t xml:space="preserve">            connectionDataBase.displayError(ex);</w:t>
+      </w:r>
+    </w:p>
+    <w:p>
+      <w:r>
+        <w:t xml:space="preserve">        } finally {</w:t>
+      </w:r>
+    </w:p>
+    <w:p>
+      <w:r>
+        <w:t xml:space="preserve">            //đóng kết nối</w:t>
+      </w:r>
+    </w:p>
+    <w:p>
+      <w:r>
+        <w:t xml:space="preserve">            connectionDataBase.close();</w:t>
+      </w:r>
+    </w:p>
+    <w:p>
+      <w:r>
+        <w:t xml:space="preserve">        }</w:t>
+      </w:r>
+    </w:p>
+    <w:p>
+      <w:r>
+        <w:t xml:space="preserve">        return arrayList;</w:t>
+      </w:r>
+    </w:p>
+    <w:p>
+      <w:r>
+        <w:t xml:space="preserve">    }</w:t>
+      </w:r>
+    </w:p>
+    <w:p/>
+    <w:p>
+      <w:r>
+        <w:t xml:space="preserve">    public static void themSinhVien(SinhVienDTO sinhVienDTO) {</w:t>
+      </w:r>
+    </w:p>
+    <w:p>
+      <w:r>
+        <w:t xml:space="preserve">        String sql = "insert into tacgia (maSV, tenSV, nam) values (?, ?, ?)";</w:t>
+      </w:r>
+    </w:p>
+    <w:p>
+      <w:r>
+        <w:t xml:space="preserve">        ConnectionDataBase connectionDataBase = new ConnectionDataBase();</w:t>
+      </w:r>
+    </w:p>
+    <w:p>
+      <w:r>
+        <w:lastRenderedPageBreak/>
+        <w:t xml:space="preserve">        PreparedStatement preparedStatement;</w:t>
+      </w:r>
+    </w:p>
+    <w:p>
+      <w:r>
+        <w:t xml:space="preserve">        try {</w:t>
+      </w:r>
+    </w:p>
+    <w:p>
+      <w:r>
+        <w:t xml:space="preserve">            preparedStatement = connectionDataBase.connection.prepareStatement(sql);</w:t>
+      </w:r>
+    </w:p>
+    <w:p>
+      <w:r>
+        <w:t xml:space="preserve">            preparedStatement.setInt(1, sinhVienDTO.getMaSinhVien());</w:t>
+      </w:r>
+    </w:p>
+    <w:p>
+      <w:r>
+        <w:t xml:space="preserve">            preparedStatement.setString(2, sinhVienDTO.getTenSinhVien());</w:t>
+      </w:r>
+    </w:p>
+    <w:p>
+      <w:r>
+        <w:t xml:space="preserve">            preparedStatement.setBoolean(3, sinhVienDTO.getNam());</w:t>
+      </w:r>
+    </w:p>
+    <w:p>
+      <w:r>
+        <w:t xml:space="preserve">            preparedStatement.execute();</w:t>
+      </w:r>
+    </w:p>
+    <w:p>
+      <w:r>
+        <w:t xml:space="preserve">        } catch (SQLException ex) {</w:t>
+      </w:r>
+    </w:p>
+    <w:p>
+      <w:r>
+        <w:t xml:space="preserve">            connectionDataBase.displayError(ex);</w:t>
+      </w:r>
+    </w:p>
+    <w:p>
+      <w:r>
+        <w:t xml:space="preserve">        } finally {</w:t>
+      </w:r>
+    </w:p>
+    <w:p>
+      <w:r>
+        <w:t xml:space="preserve">            connectionDataBase.close();</w:t>
+      </w:r>
+    </w:p>
+    <w:p>
+      <w:r>
+        <w:t xml:space="preserve">        }</w:t>
+      </w:r>
+    </w:p>
+    <w:p/>
+    <w:p>
+      <w:r>
+        <w:t xml:space="preserve">    }</w:t>
+      </w:r>
+    </w:p>
+    <w:p/>
+    <w:p>
+      <w:r>
+        <w:t xml:space="preserve">    public static void xoaSinhVienTheoMa(Integer maSinhVien) {</w:t>
+      </w:r>
+    </w:p>
+    <w:p>
+      <w:r>
+        <w:t xml:space="preserve">        String query = "delete from tacgia where maSV=?";</w:t>
+      </w:r>
+    </w:p>
+    <w:p>
+      <w:r>
+        <w:t xml:space="preserve">        ConnectionDataBase connectionDataBase = new ConnectionDataBase();</w:t>
+      </w:r>
+    </w:p>
+    <w:p>
+      <w:r>
+        <w:t xml:space="preserve">        PreparedStatement preparedStatement;</w:t>
+      </w:r>
+    </w:p>
+    <w:p>
+      <w:r>
+        <w:t xml:space="preserve">        try {</w:t>
+      </w:r>
+    </w:p>
+    <w:p>
+      <w:r>
+        <w:t xml:space="preserve">            preparedStatement = connectionDataBase.connection.prepareStatement(query);</w:t>
+      </w:r>
+    </w:p>
+    <w:p>
+      <w:r>
+        <w:t xml:space="preserve">            preparedStatement.setInt(1, maSinhVien);</w:t>
+      </w:r>
+    </w:p>
+    <w:p>
+      <w:r>
+        <w:t xml:space="preserve">            preparedStatement.execute();</w:t>
+      </w:r>
+    </w:p>
+    <w:p>
+      <w:r>
+        <w:t xml:space="preserve">        } catch (SQLException ex) {</w:t>
+      </w:r>
+    </w:p>
+    <w:p>
+      <w:r>
+        <w:t xml:space="preserve">            connectionDataBase.displayError(ex);</w:t>
+      </w:r>
+    </w:p>
+    <w:p>
+      <w:r>
+        <w:t xml:space="preserve">        } finally {</w:t>
+      </w:r>
+    </w:p>
+    <w:p>
+      <w:r>
+        <w:t xml:space="preserve">            connectionDataBase.close();</w:t>
+      </w:r>
+    </w:p>
+    <w:p>
+      <w:r>
+        <w:t xml:space="preserve">        }</w:t>
+      </w:r>
+    </w:p>
+    <w:p>
+      <w:r>
+        <w:t xml:space="preserve">    }</w:t>
+      </w:r>
+    </w:p>
+    <w:p/>
+    <w:p>
+      <w:r>
+        <w:t xml:space="preserve">    public static void suaSinhVien(SinhVienDTO sinhVienDTO) {</w:t>
+      </w:r>
+    </w:p>
+    <w:p>
+      <w:r>
+        <w:t xml:space="preserve">        String query = "UPDATE tacgia SET tenSV = ?, nam = ? WHERE maSV = ?";</w:t>
+      </w:r>
+    </w:p>
+    <w:p>
+      <w:r>
+        <w:t xml:space="preserve">        ConnectionDataBase connectionDataBase = new ConnectionDataBase();</w:t>
+      </w:r>
+    </w:p>
+    <w:p>
+      <w:r>
+        <w:t xml:space="preserve">        PreparedStatement preparedStatement;</w:t>
+      </w:r>
+    </w:p>
+    <w:p>
+      <w:r>
+        <w:t xml:space="preserve">        try {</w:t>
+      </w:r>
+    </w:p>
+    <w:p>
+      <w:r>
+        <w:t xml:space="preserve">            preparedStatement = connectionDataBase.connection.prepareStatement(query);</w:t>
+      </w:r>
+    </w:p>
+    <w:p>
+      <w:r>
+        <w:t xml:space="preserve">            preparedStatement.setString(1, sinhVienDTO.getTenSinhVien());</w:t>
+      </w:r>
+    </w:p>
+    <w:p>
+      <w:r>
+        <w:t xml:space="preserve">            preparedStatement.setBoolean(2, sinhVienDTO.getNam());</w:t>
+      </w:r>
+    </w:p>
+    <w:p>
+      <w:r>
+        <w:t xml:space="preserve">            preparedStatement.setInt(3, sinhVienDTO.getMaSinhVien());</w:t>
+      </w:r>
+    </w:p>
+    <w:p>
+      <w:r>
+        <w:t xml:space="preserve">            preparedStatement.execute();</w:t>
+      </w:r>
+    </w:p>
+    <w:p>
+      <w:r>
+        <w:t xml:space="preserve">        } catch (SQLException ex) {</w:t>
+      </w:r>
+    </w:p>
+    <w:p>
+      <w:r>
+        <w:t xml:space="preserve">            connectionDataBase.displayError(ex);</w:t>
+      </w:r>
+    </w:p>
+    <w:p>
+      <w:r>
+        <w:t xml:space="preserve">        } finally {</w:t>
+      </w:r>
+    </w:p>
+    <w:p>
+      <w:r>
+        <w:t xml:space="preserve">            connectionDataBase.close();</w:t>
+      </w:r>
+    </w:p>
+    <w:p>
+      <w:r>
+        <w:t xml:space="preserve">        }</w:t>
+      </w:r>
+    </w:p>
+    <w:p>
+      <w:r>
+        <w:t xml:space="preserve">    }</w:t>
+      </w:r>
+    </w:p>
+    <w:p>
+      <w:r>
+        <w:t>}</w:t>
+      </w:r>
+    </w:p>
+    <w:p>
       <w:pPr>
         <w:pStyle w:val="ListParagraph"/>
         <w:numPr>
@@ -1976,6 +2382,81 @@
       </w:r>
     </w:p>
     <w:p>
+      <w:r>
+        <w:t>public class SinhVienBUS {</w:t>
+      </w:r>
+    </w:p>
+    <w:p/>
+    <w:p>
+      <w:r>
+        <w:t xml:space="preserve">    public static ArrayList&lt;SinhVienDTO&gt; layDanhSachSinhVien() {</w:t>
+      </w:r>
+    </w:p>
+    <w:p>
+      <w:r>
+        <w:t xml:space="preserve">        return SinhVienDAO.layDanhSachSinhVien();</w:t>
+      </w:r>
+    </w:p>
+    <w:p>
+      <w:r>
+        <w:t xml:space="preserve">    }</w:t>
+      </w:r>
+    </w:p>
+    <w:p/>
+    <w:p>
+      <w:r>
+        <w:t xml:space="preserve">    public static void themSinhVien(SinhVienDTO sinhVienDTO) {</w:t>
+      </w:r>
+    </w:p>
+    <w:p>
+      <w:r>
+        <w:t xml:space="preserve">        SinhVienDAO.themSinhVien(sinhVienDTO);</w:t>
+      </w:r>
+    </w:p>
+    <w:p>
+      <w:r>
+        <w:t xml:space="preserve">    }</w:t>
+      </w:r>
+    </w:p>
+    <w:p/>
+    <w:p>
+      <w:r>
+        <w:lastRenderedPageBreak/>
+        <w:t xml:space="preserve">    public static void xoaSinhVien(Integer maSinhVien) {</w:t>
+      </w:r>
+    </w:p>
+    <w:p>
+      <w:r>
+        <w:t xml:space="preserve">        SinhVienDAO.xoaSinhVienTheoMa(maSinhVien);</w:t>
+      </w:r>
+    </w:p>
+    <w:p>
+      <w:r>
+        <w:t xml:space="preserve">    }</w:t>
+      </w:r>
+    </w:p>
+    <w:p/>
+    <w:p>
+      <w:r>
+        <w:t xml:space="preserve">    public static void suaSinhVien(SinhVienDTO sinhVienDTO) {</w:t>
+      </w:r>
+    </w:p>
+    <w:p>
+      <w:r>
+        <w:t xml:space="preserve">        SinhVienDAO.suaSinhVien(sinhVienDTO);</w:t>
+      </w:r>
+    </w:p>
+    <w:p>
+      <w:r>
+        <w:t xml:space="preserve">    }</w:t>
+      </w:r>
+    </w:p>
+    <w:p>
+      <w:r>
+        <w:t>}</w:t>
+      </w:r>
+    </w:p>
+    <w:p>
       <w:pPr>
         <w:pStyle w:val="ListParagraph"/>
         <w:numPr>
@@ -2013,24 +2494,104 @@
     </w:p>
     <w:p>
       <w:r>
+        <w:t xml:space="preserve">    String tenSinhVien;</w:t>
+      </w:r>
+    </w:p>
+    <w:p>
+      <w:r>
+        <w:t xml:space="preserve">    Boolean nam; //true là nam false là nữ</w:t>
+      </w:r>
+    </w:p>
+    <w:p/>
+    <w:p>
+      <w:r>
+        <w:t xml:space="preserve">    public SinhVienDTO(Integer maSinhVien, String tenSinhVien, Boolean nam) {</w:t>
+      </w:r>
+    </w:p>
+    <w:p>
+      <w:r>
+        <w:t xml:space="preserve">        this.maSinhVien = maSinhVien;</w:t>
+      </w:r>
+    </w:p>
+    <w:p>
+      <w:r>
+        <w:t xml:space="preserve">        this.tenSinhVien = tenSinhVien;</w:t>
+      </w:r>
+    </w:p>
+    <w:p>
+      <w:r>
+        <w:t xml:space="preserve">        this.nam = nam;</w:t>
+      </w:r>
+    </w:p>
+    <w:p>
+      <w:r>
+        <w:t xml:space="preserve">    }</w:t>
+      </w:r>
+    </w:p>
+    <w:p/>
+    <w:p>
+      <w:r>
+        <w:t xml:space="preserve">    public SinhVienDTO() {</w:t>
+      </w:r>
+    </w:p>
+    <w:p>
+      <w:r>
+        <w:t xml:space="preserve">    }</w:t>
+      </w:r>
+    </w:p>
+    <w:p/>
+    <w:p>
+      <w:r>
+        <w:t xml:space="preserve">    public Integer getMaSinhVien() {</w:t>
+      </w:r>
+    </w:p>
+    <w:p>
+      <w:r>
+        <w:t xml:space="preserve">        return maSinhVien;</w:t>
+      </w:r>
+    </w:p>
+    <w:p>
+      <w:r>
+        <w:t xml:space="preserve">    }</w:t>
+      </w:r>
+    </w:p>
+    <w:p/>
+    <w:p>
+      <w:r>
+        <w:t xml:space="preserve">    public void setMaSinhVien(Integer maSinhVien) {</w:t>
+      </w:r>
+    </w:p>
+    <w:p>
+      <w:r>
+        <w:t xml:space="preserve">        this.maSinhVien = maSinhVien;</w:t>
+      </w:r>
+    </w:p>
+    <w:p>
+      <w:r>
         <w:lastRenderedPageBreak/>
-        <w:t xml:space="preserve">    String tenSinhVien;</w:t>
-      </w:r>
-    </w:p>
-    <w:p>
-      <w:r>
-        <w:t xml:space="preserve">    Boolean nam; //true là nam false là nữ</w:t>
-      </w:r>
-    </w:p>
-    <w:p/>
-    <w:p>
-      <w:r>
-        <w:t xml:space="preserve">    public SinhVienDTO(Integer maSinhVien, String tenSinhVien, Boolean nam) {</w:t>
-      </w:r>
-    </w:p>
-    <w:p>
-      <w:r>
-        <w:t xml:space="preserve">        this.maSinhVien = maSinhVien;</w:t>
+        <w:t xml:space="preserve">    }</w:t>
+      </w:r>
+    </w:p>
+    <w:p/>
+    <w:p>
+      <w:r>
+        <w:t xml:space="preserve">    public String getTenSinhVien() {</w:t>
+      </w:r>
+    </w:p>
+    <w:p>
+      <w:r>
+        <w:t xml:space="preserve">        return tenSinhVien;</w:t>
+      </w:r>
+    </w:p>
+    <w:p>
+      <w:r>
+        <w:t xml:space="preserve">    }</w:t>
+      </w:r>
+    </w:p>
+    <w:p/>
+    <w:p>
+      <w:r>
+        <w:t xml:space="preserve">    public void setTenSinhVien(String tenSinhVien) {</w:t>
       </w:r>
     </w:p>
     <w:p>
@@ -2040,6 +2601,33 @@
     </w:p>
     <w:p>
       <w:r>
+        <w:t xml:space="preserve">    }</w:t>
+      </w:r>
+    </w:p>
+    <w:p/>
+    <w:p>
+      <w:r>
+        <w:t xml:space="preserve">    public Boolean getNam() {</w:t>
+      </w:r>
+    </w:p>
+    <w:p>
+      <w:r>
+        <w:t xml:space="preserve">        return nam;</w:t>
+      </w:r>
+    </w:p>
+    <w:p>
+      <w:r>
+        <w:t xml:space="preserve">    }</w:t>
+      </w:r>
+    </w:p>
+    <w:p/>
+    <w:p>
+      <w:r>
+        <w:t xml:space="preserve">    public void setNam(Boolean nam) {</w:t>
+      </w:r>
+    </w:p>
+    <w:p>
+      <w:r>
         <w:t xml:space="preserve">        this.nam = nam;</w:t>
       </w:r>
     </w:p>
@@ -2048,120 +2636,10 @@
         <w:t xml:space="preserve">    }</w:t>
       </w:r>
     </w:p>
-    <w:p/>
-    <w:p>
-      <w:r>
-        <w:t xml:space="preserve">    public SinhVienDTO() {</w:t>
-      </w:r>
-    </w:p>
-    <w:p>
-      <w:r>
-        <w:t xml:space="preserve">    }</w:t>
-      </w:r>
-    </w:p>
-    <w:p/>
-    <w:p>
-      <w:r>
-        <w:t xml:space="preserve">    public Integer getMaSinhVien() {</w:t>
-      </w:r>
-    </w:p>
-    <w:p>
-      <w:r>
-        <w:t xml:space="preserve">        return maSinhVien;</w:t>
-      </w:r>
-    </w:p>
-    <w:p>
-      <w:r>
-        <w:t xml:space="preserve">    }</w:t>
-      </w:r>
-    </w:p>
-    <w:p/>
-    <w:p>
-      <w:r>
-        <w:t xml:space="preserve">    public void setMaSinhVien(Integer maSinhVien) {</w:t>
-      </w:r>
-    </w:p>
-    <w:p>
-      <w:r>
-        <w:t xml:space="preserve">        this.maSinhVien = maSinhVien;</w:t>
-      </w:r>
-    </w:p>
-    <w:p>
-      <w:r>
-        <w:t xml:space="preserve">    }</w:t>
-      </w:r>
-    </w:p>
-    <w:p/>
-    <w:p>
-      <w:r>
-        <w:t xml:space="preserve">    public String getTenSinhVien() {</w:t>
-      </w:r>
-    </w:p>
-    <w:p>
-      <w:r>
-        <w:t xml:space="preserve">        return tenSinhVien;</w:t>
-      </w:r>
-    </w:p>
-    <w:p>
-      <w:r>
-        <w:t xml:space="preserve">    }</w:t>
-      </w:r>
-    </w:p>
-    <w:p/>
-    <w:p>
-      <w:r>
-        <w:t xml:space="preserve">    public void setTenSinhVien(String tenSinhVien) {</w:t>
-      </w:r>
-    </w:p>
-    <w:p>
-      <w:r>
-        <w:t xml:space="preserve">        this.tenSinhVien = tenSinhVien;</w:t>
-      </w:r>
-    </w:p>
-    <w:p>
-      <w:r>
-        <w:t xml:space="preserve">    }</w:t>
-      </w:r>
-    </w:p>
-    <w:p/>
-    <w:p>
-      <w:r>
-        <w:t xml:space="preserve">    public Boolean getNam() {</w:t>
-      </w:r>
-    </w:p>
-    <w:p>
-      <w:r>
-        <w:lastRenderedPageBreak/>
-        <w:t xml:space="preserve">        return nam;</w:t>
-      </w:r>
-    </w:p>
-    <w:p>
-      <w:r>
-        <w:t xml:space="preserve">    }</w:t>
-      </w:r>
-    </w:p>
-    <w:p/>
-    <w:p>
-      <w:r>
-        <w:t xml:space="preserve">    public void setNam(Boolean nam) {</w:t>
-      </w:r>
-    </w:p>
-    <w:p>
-      <w:r>
-        <w:t xml:space="preserve">        this.nam = nam;</w:t>
-      </w:r>
-    </w:p>
-    <w:p>
-      <w:r>
-        <w:t xml:space="preserve">    }</w:t>
-      </w:r>
-    </w:p>
     <w:p>
       <w:r>
         <w:t>}</w:t>
       </w:r>
-      <w:bookmarkStart w:id="0" w:name="_GoBack"/>
-      <w:bookmarkEnd w:id="0"/>
     </w:p>
     <w:p>
       <w:pPr>
@@ -2188,6 +2666,118 @@
         </w:rPr>
         <w:t>GUI</w:t>
       </w:r>
+    </w:p>
+    <w:p>
+      <w:r>
+        <w:t>Từ from đơn giản ở trên vs các componet khác chúng ta đễ dàng xây dựng from theo yêu cầu!!!</w:t>
+      </w:r>
+    </w:p>
+    <w:p>
+      <w:r>
+        <w:t>public class SinhVienGUI {</w:t>
+      </w:r>
+    </w:p>
+    <w:p/>
+    <w:p>
+      <w:r>
+        <w:t xml:space="preserve">    public SinhVienGUI() {</w:t>
+      </w:r>
+    </w:p>
+    <w:p>
+      <w:r>
+        <w:t xml:space="preserve">        initData();</w:t>
+      </w:r>
+    </w:p>
+    <w:p>
+      <w:r>
+        <w:t xml:space="preserve">        initEvent();</w:t>
+      </w:r>
+    </w:p>
+    <w:p>
+      <w:r>
+        <w:t xml:space="preserve">        initUI();</w:t>
+      </w:r>
+    </w:p>
+    <w:p>
+      <w:r>
+        <w:t xml:space="preserve">    }</w:t>
+      </w:r>
+    </w:p>
+    <w:p/>
+    <w:p>
+      <w:r>
+        <w:t xml:space="preserve">    private void initData() {</w:t>
+      </w:r>
+    </w:p>
+    <w:p>
+      <w:r>
+        <w:lastRenderedPageBreak/>
+        <w:t xml:space="preserve">        ArrayList&lt;SinhVienDTO&gt; arrayList = new ArrayList&lt;&gt;();</w:t>
+      </w:r>
+    </w:p>
+    <w:p>
+      <w:r>
+        <w:t xml:space="preserve">        arrayList = SinhVienBUS.layDanhSachSinhVien();</w:t>
+      </w:r>
+    </w:p>
+    <w:p>
+      <w:r>
+        <w:t xml:space="preserve">        //đổ lên tabel</w:t>
+      </w:r>
+    </w:p>
+    <w:p>
+      <w:r>
+        <w:t xml:space="preserve">    }</w:t>
+      </w:r>
+    </w:p>
+    <w:p/>
+    <w:p>
+      <w:r>
+        <w:t xml:space="preserve">    private void initEvent() {</w:t>
+      </w:r>
+    </w:p>
+    <w:p>
+      <w:r>
+        <w:t xml:space="preserve">        //bắt sự kiên của componet và xử lý yêu cầu</w:t>
+      </w:r>
+    </w:p>
+    <w:p>
+      <w:r>
+        <w:t xml:space="preserve">        SinhVienBUS.themSinhVien("Sinh viên cần thêm");</w:t>
+      </w:r>
+    </w:p>
+    <w:p>
+      <w:r>
+        <w:t xml:space="preserve">        SinhVienBUS.xoaSinhVien("mã sinh viên kkkkkk");</w:t>
+      </w:r>
+    </w:p>
+    <w:p>
+      <w:r>
+        <w:t xml:space="preserve">        SinhVienBUS.suaSinhVien("sinh viên cần sủakk");</w:t>
+      </w:r>
+    </w:p>
+    <w:p>
+      <w:r>
+        <w:t xml:space="preserve">    }</w:t>
+      </w:r>
+    </w:p>
+    <w:p/>
+    <w:p>
+      <w:r>
+        <w:t xml:space="preserve">    private void initUI() {</w:t>
+      </w:r>
+    </w:p>
+    <w:p>
+      <w:r>
+        <w:t xml:space="preserve">    }</w:t>
+      </w:r>
+    </w:p>
+    <w:p>
+      <w:r>
+        <w:t>}</w:t>
+      </w:r>
+      <w:bookmarkStart w:id="0" w:name="_GoBack"/>
+      <w:bookmarkEnd w:id="0"/>
     </w:p>
     <w:sectPr>
       <w:pgSz w:w="12240" w:h="15840"/>
@@ -2877,7 +3467,6 @@
   <w:style w:type="character" w:default="1" w:styleId="DefaultParagraphFont">
     <w:name w:val="Default Paragraph Font"/>
     <w:uiPriority w:val="1"/>
-    <w:semiHidden/>
     <w:unhideWhenUsed/>
   </w:style>
   <w:style w:type="table" w:default="1" w:styleId="TableNormal">

</xml_diff>